<commit_message>
25-02-26 Blog cowen afgemaakt
</commit_message>
<xml_diff>
--- a/BlogsWord/Overdeprivatiseringvanhetonderwijs.docx
+++ b/BlogsWord/Overdeprivatiseringvanhetonderwijs.docx
@@ -126,7 +126,13 @@
         <w:rPr>
           <w:rFonts w:cstheme="minorHAnsi"/>
         </w:rPr>
-        <w:t xml:space="preserve">zonder twijfel veel over </w:t>
+        <w:t>voortdurend</w:t>
+      </w:r>
+      <w:r>
+        <w:rPr>
+          <w:rFonts w:cstheme="minorHAnsi"/>
+        </w:rPr>
+        <w:t xml:space="preserve"> over </w:t>
       </w:r>
       <w:r>
         <w:rPr>
@@ -156,13 +162,13 @@
         <w:rPr>
           <w:rFonts w:cstheme="minorHAnsi"/>
         </w:rPr>
-        <w:t xml:space="preserve">. Daar gaat het </w:t>
-      </w:r>
-      <w:r>
-        <w:rPr>
-          <w:rFonts w:cstheme="minorHAnsi"/>
-        </w:rPr>
-        <w:t xml:space="preserve">in de onderwijsagenda </w:t>
+        <w:t>. Daar gaat het</w:t>
+      </w:r>
+      <w:r>
+        <w:rPr>
+          <w:rFonts w:cstheme="minorHAnsi"/>
+        </w:rPr>
+        <w:t xml:space="preserve"> </w:t>
       </w:r>
       <w:r>
         <w:rPr>
@@ -180,7 +186,19 @@
         <w:rPr>
           <w:rFonts w:cstheme="minorHAnsi"/>
         </w:rPr>
-        <w:t xml:space="preserve"> en over </w:t>
+        <w:t xml:space="preserve"> en </w:t>
+      </w:r>
+      <w:r>
+        <w:rPr>
+          <w:rFonts w:cstheme="minorHAnsi"/>
+        </w:rPr>
+        <w:t xml:space="preserve">in het verlengde ervan </w:t>
+      </w:r>
+      <w:r>
+        <w:rPr>
+          <w:rFonts w:cstheme="minorHAnsi"/>
+        </w:rPr>
+        <w:t xml:space="preserve">over </w:t>
       </w:r>
       <w:r>
         <w:rPr>
@@ -258,13 +276,13 @@
         <w:rPr>
           <w:rFonts w:cstheme="minorHAnsi"/>
         </w:rPr>
-        <w:t>Die s</w:t>
-      </w:r>
-      <w:r>
-        <w:rPr>
-          <w:rFonts w:cstheme="minorHAnsi"/>
-        </w:rPr>
-        <w:t>choolvouchers kennen wij zelf niet</w:t>
+        <w:t>S</w:t>
+      </w:r>
+      <w:r>
+        <w:rPr>
+          <w:rFonts w:cstheme="minorHAnsi"/>
+        </w:rPr>
+        <w:t>choolvouchers kennen wij niet</w:t>
       </w:r>
       <w:r>
         <w:rPr>
@@ -300,13 +318,25 @@
         <w:rPr>
           <w:rFonts w:cstheme="minorHAnsi"/>
         </w:rPr>
-        <w:t>. Wie stelde d</w:t>
-      </w:r>
-      <w:r>
-        <w:rPr>
-          <w:rFonts w:cstheme="minorHAnsi"/>
-        </w:rPr>
-        <w:t>eze</w:t>
+        <w:t>. Wie stelde</w:t>
+      </w:r>
+      <w:r>
+        <w:rPr>
+          <w:rFonts w:cstheme="minorHAnsi"/>
+        </w:rPr>
+        <w:t>n</w:t>
+      </w:r>
+      <w:r>
+        <w:rPr>
+          <w:rFonts w:cstheme="minorHAnsi"/>
+        </w:rPr>
+        <w:t xml:space="preserve"> d</w:t>
+      </w:r>
+      <w:r>
+        <w:rPr>
+          <w:rFonts w:cstheme="minorHAnsi"/>
+        </w:rPr>
+        <w:t>e</w:t>
       </w:r>
       <w:r>
         <w:rPr>
@@ -330,7 +360,7 @@
         <w:rPr>
           <w:rFonts w:cstheme="minorHAnsi"/>
         </w:rPr>
-        <w:t xml:space="preserve"> zoals </w:t>
+        <w:t xml:space="preserve"> zoal </w:t>
       </w:r>
       <w:r>
         <w:rPr>
@@ -410,124 +440,198 @@
         <w:rPr>
           <w:rFonts w:cstheme="minorHAnsi"/>
         </w:rPr>
+        <w:t>de</w:t>
+      </w:r>
+      <w:r>
+        <w:rPr>
+          <w:rFonts w:cstheme="minorHAnsi"/>
+        </w:rPr>
+        <w:t xml:space="preserve"> </w:t>
+      </w:r>
+      <w:r>
+        <w:rPr>
+          <w:rFonts w:cstheme="minorHAnsi"/>
+        </w:rPr>
+        <w:t>juiste persoon.</w:t>
+      </w:r>
+      <w:r>
+        <w:rPr>
+          <w:rFonts w:cstheme="minorHAnsi"/>
+        </w:rPr>
+        <w:t xml:space="preserve"> </w:t>
+      </w:r>
+      <w:r>
+        <w:rPr>
+          <w:rFonts w:cstheme="minorHAnsi"/>
+        </w:rPr>
+        <w:t xml:space="preserve">Hij </w:t>
+      </w:r>
+      <w:r>
+        <w:rPr>
+          <w:rFonts w:cstheme="minorHAnsi"/>
+        </w:rPr>
+        <w:t>i</w:t>
+      </w:r>
+      <w:r>
+        <w:rPr>
+          <w:rFonts w:cstheme="minorHAnsi"/>
+        </w:rPr>
+        <w:t xml:space="preserve">s </w:t>
+      </w:r>
+      <w:r>
+        <w:rPr>
+          <w:rFonts w:cstheme="minorHAnsi"/>
+        </w:rPr>
+        <w:t xml:space="preserve">ondertussen </w:t>
+      </w:r>
+      <w:r>
+        <w:rPr>
+          <w:rFonts w:cstheme="minorHAnsi"/>
+        </w:rPr>
+        <w:t xml:space="preserve">twintig jaar lang nauw </w:t>
+      </w:r>
+      <w:r>
+        <w:rPr>
+          <w:rFonts w:cstheme="minorHAnsi"/>
+        </w:rPr>
+        <w:t xml:space="preserve">betrokken bij het </w:t>
+      </w:r>
+      <w:r>
+        <w:rPr>
+          <w:rFonts w:cstheme="minorHAnsi"/>
+        </w:rPr>
+        <w:t xml:space="preserve">wetenschappelijk </w:t>
+      </w:r>
+      <w:r>
+        <w:rPr>
+          <w:rFonts w:cstheme="minorHAnsi"/>
+        </w:rPr>
+        <w:t>onderzoek naar schoolvouchers</w:t>
+      </w:r>
+      <w:r>
+        <w:rPr>
+          <w:rFonts w:cstheme="minorHAnsi"/>
+        </w:rPr>
+        <w:t xml:space="preserve">. </w:t>
+      </w:r>
+      <w:r>
+        <w:rPr>
+          <w:rFonts w:cstheme="minorHAnsi"/>
+        </w:rPr>
+        <w:t>Eerst</w:t>
+      </w:r>
+      <w:r>
+        <w:rPr>
+          <w:rFonts w:cstheme="minorHAnsi"/>
+        </w:rPr>
+        <w:t xml:space="preserve"> is hij enthousiast</w:t>
+      </w:r>
+      <w:r>
+        <w:rPr>
+          <w:rFonts w:cstheme="minorHAnsi"/>
+        </w:rPr>
+        <w:t xml:space="preserve"> en staat hij er open tegenover</w:t>
+      </w:r>
+      <w:r>
+        <w:rPr>
+          <w:rFonts w:cstheme="minorHAnsi"/>
+        </w:rPr>
+        <w:t xml:space="preserve">, maar op den duur </w:t>
+      </w:r>
+      <w:r>
+        <w:rPr>
+          <w:rFonts w:cstheme="minorHAnsi"/>
+        </w:rPr>
+        <w:t xml:space="preserve">is hij </w:t>
+      </w:r>
+      <w:r>
+        <w:rPr>
+          <w:rFonts w:cstheme="minorHAnsi"/>
+        </w:rPr>
+        <w:t xml:space="preserve">steeds kritischer </w:t>
+      </w:r>
+      <w:r>
+        <w:rPr>
+          <w:rFonts w:cstheme="minorHAnsi"/>
+        </w:rPr>
+        <w:t>geworden</w:t>
+      </w:r>
+      <w:r>
+        <w:rPr>
+          <w:rFonts w:cstheme="minorHAnsi"/>
+        </w:rPr>
+        <w:t xml:space="preserve">. Hij </w:t>
+      </w:r>
+      <w:r>
+        <w:rPr>
+          <w:rFonts w:cstheme="minorHAnsi"/>
+        </w:rPr>
+        <w:t xml:space="preserve">heeft recent </w:t>
+      </w:r>
+      <w:r>
+        <w:rPr>
+          <w:rFonts w:cstheme="minorHAnsi"/>
+        </w:rPr>
+        <w:t xml:space="preserve">hierover </w:t>
+      </w:r>
+      <w:r>
+        <w:rPr>
+          <w:rFonts w:cstheme="minorHAnsi"/>
+        </w:rPr>
         <w:t xml:space="preserve">een </w:t>
       </w:r>
       <w:r>
         <w:rPr>
           <w:rFonts w:cstheme="minorHAnsi"/>
         </w:rPr>
-        <w:t>juiste persoon.</w:t>
-      </w:r>
+        <w:t xml:space="preserve">mooie en </w:t>
+      </w:r>
+      <w:r>
+        <w:rPr>
+          <w:rFonts w:cstheme="minorHAnsi"/>
+        </w:rPr>
+        <w:t xml:space="preserve">uitgebreider studie geschreven: *The Privateers: How </w:t>
+      </w:r>
+      <w:proofErr w:type="spellStart"/>
+      <w:r>
+        <w:rPr>
+          <w:rFonts w:cstheme="minorHAnsi"/>
+        </w:rPr>
+        <w:t>Billionaires</w:t>
+      </w:r>
+      <w:proofErr w:type="spellEnd"/>
       <w:r>
         <w:rPr>
           <w:rFonts w:cstheme="minorHAnsi"/>
         </w:rPr>
         <w:t xml:space="preserve"> </w:t>
       </w:r>
-      <w:r>
-        <w:rPr>
-          <w:rFonts w:cstheme="minorHAnsi"/>
-        </w:rPr>
-        <w:t xml:space="preserve">Hij </w:t>
-      </w:r>
-      <w:r>
-        <w:rPr>
-          <w:rFonts w:cstheme="minorHAnsi"/>
-        </w:rPr>
-        <w:t>i</w:t>
-      </w:r>
-      <w:r>
-        <w:rPr>
-          <w:rFonts w:cstheme="minorHAnsi"/>
-        </w:rPr>
-        <w:t xml:space="preserve">s </w:t>
-      </w:r>
-      <w:r>
-        <w:rPr>
-          <w:rFonts w:cstheme="minorHAnsi"/>
-        </w:rPr>
-        <w:t xml:space="preserve">twintig jaar lang nauw </w:t>
-      </w:r>
-      <w:r>
-        <w:rPr>
-          <w:rFonts w:cstheme="minorHAnsi"/>
-        </w:rPr>
-        <w:t xml:space="preserve">betrokken bij het </w:t>
-      </w:r>
-      <w:r>
-        <w:rPr>
-          <w:rFonts w:cstheme="minorHAnsi"/>
-        </w:rPr>
-        <w:t xml:space="preserve">wetenschappelijk </w:t>
-      </w:r>
-      <w:r>
-        <w:rPr>
-          <w:rFonts w:cstheme="minorHAnsi"/>
-        </w:rPr>
-        <w:t>onderzoek naar schoolvouchers</w:t>
-      </w:r>
-      <w:r>
-        <w:rPr>
-          <w:rFonts w:cstheme="minorHAnsi"/>
-        </w:rPr>
-        <w:t xml:space="preserve">. </w:t>
-      </w:r>
-      <w:proofErr w:type="gramStart"/>
-      <w:r>
-        <w:rPr>
-          <w:rFonts w:cstheme="minorHAnsi"/>
-        </w:rPr>
-        <w:t>Aanvankelijk</w:t>
-      </w:r>
-      <w:proofErr w:type="gramEnd"/>
-      <w:r>
-        <w:rPr>
-          <w:rFonts w:cstheme="minorHAnsi"/>
-        </w:rPr>
-        <w:t xml:space="preserve"> is hij enthousiast, maar op den duur steeds kritischer erover. Hij </w:t>
-      </w:r>
-      <w:r>
-        <w:rPr>
-          <w:rFonts w:cstheme="minorHAnsi"/>
-        </w:rPr>
-        <w:t xml:space="preserve">heeft </w:t>
-      </w:r>
-      <w:r>
-        <w:rPr>
-          <w:rFonts w:cstheme="minorHAnsi"/>
-        </w:rPr>
-        <w:t>hierover</w:t>
-      </w:r>
-      <w:r>
-        <w:rPr>
-          <w:rFonts w:cstheme="minorHAnsi"/>
-        </w:rPr>
-        <w:t xml:space="preserve"> recent een </w:t>
-      </w:r>
-      <w:r>
-        <w:rPr>
-          <w:rFonts w:cstheme="minorHAnsi"/>
-        </w:rPr>
-        <w:t xml:space="preserve">mooie en </w:t>
-      </w:r>
-      <w:r>
-        <w:rPr>
-          <w:rFonts w:cstheme="minorHAnsi"/>
-        </w:rPr>
-        <w:t xml:space="preserve">uitgebreider studie geschreven: *The Privateers: How </w:t>
-      </w:r>
       <w:proofErr w:type="spellStart"/>
       <w:r>
         <w:rPr>
           <w:rFonts w:cstheme="minorHAnsi"/>
         </w:rPr>
-        <w:t>Billionaires</w:t>
+        <w:t>created</w:t>
       </w:r>
       <w:proofErr w:type="spellEnd"/>
       <w:r>
         <w:rPr>
           <w:rFonts w:cstheme="minorHAnsi"/>
         </w:rPr>
+        <w:t xml:space="preserve"> a culture of war </w:t>
+      </w:r>
+      <w:proofErr w:type="spellStart"/>
+      <w:r>
+        <w:rPr>
+          <w:rFonts w:cstheme="minorHAnsi"/>
+        </w:rPr>
+        <w:t>and</w:t>
+      </w:r>
+      <w:proofErr w:type="spellEnd"/>
+      <w:r>
+        <w:rPr>
+          <w:rFonts w:cstheme="minorHAnsi"/>
+        </w:rPr>
         <w:t xml:space="preserve"> </w:t>
       </w:r>
       <w:proofErr w:type="spellStart"/>
@@ -535,212 +639,208 @@
         <w:rPr>
           <w:rFonts w:cstheme="minorHAnsi"/>
         </w:rPr>
-        <w:t>created</w:t>
+        <w:t>sold</w:t>
       </w:r>
       <w:proofErr w:type="spellEnd"/>
       <w:r>
         <w:rPr>
           <w:rFonts w:cstheme="minorHAnsi"/>
         </w:rPr>
-        <w:t xml:space="preserve"> a culture of war </w:t>
+        <w:t xml:space="preserve"> school vouchers*</w:t>
+      </w:r>
+      <w:r>
+        <w:rPr>
+          <w:rFonts w:cstheme="minorHAnsi"/>
+        </w:rPr>
+        <w:t>. Hij wil</w:t>
+      </w:r>
+      <w:r>
+        <w:rPr>
+          <w:rFonts w:cstheme="minorHAnsi"/>
+        </w:rPr>
+        <w:t xml:space="preserve"> dat meer mensen </w:t>
+      </w:r>
+      <w:r>
+        <w:rPr>
+          <w:rFonts w:cstheme="minorHAnsi"/>
+        </w:rPr>
+        <w:t xml:space="preserve">begrijpen wat de effecten ervan zijn op de publiek gefinancierde private scholen, welke problemen </w:t>
+      </w:r>
+      <w:r>
+        <w:rPr>
+          <w:rFonts w:cstheme="minorHAnsi"/>
+        </w:rPr>
+        <w:t>erdoor worden</w:t>
+      </w:r>
+      <w:r>
+        <w:rPr>
+          <w:rFonts w:cstheme="minorHAnsi"/>
+        </w:rPr>
+        <w:t xml:space="preserve"> veroorza</w:t>
+      </w:r>
+      <w:r>
+        <w:rPr>
+          <w:rFonts w:cstheme="minorHAnsi"/>
+        </w:rPr>
+        <w:t>akt</w:t>
+      </w:r>
+      <w:r>
+        <w:rPr>
+          <w:rFonts w:cstheme="minorHAnsi"/>
+        </w:rPr>
+        <w:t xml:space="preserve"> en</w:t>
+      </w:r>
+      <w:r>
+        <w:rPr>
+          <w:rFonts w:cstheme="minorHAnsi"/>
+        </w:rPr>
+        <w:t xml:space="preserve"> hoe die ondertussen</w:t>
+      </w:r>
+      <w:r>
+        <w:rPr>
+          <w:rFonts w:cstheme="minorHAnsi"/>
+        </w:rPr>
+        <w:t xml:space="preserve"> in het publieke onderwijs doorwerk</w:t>
+      </w:r>
+      <w:r>
+        <w:rPr>
+          <w:rFonts w:cstheme="minorHAnsi"/>
+        </w:rPr>
+        <w:t>en</w:t>
+      </w:r>
+      <w:r>
+        <w:rPr>
+          <w:rFonts w:cstheme="minorHAnsi"/>
+        </w:rPr>
+        <w:t>.</w:t>
+      </w:r>
+      <w:r>
+        <w:rPr>
+          <w:rFonts w:cstheme="minorHAnsi"/>
+        </w:rPr>
+        <w:t xml:space="preserve"> </w:t>
+      </w:r>
+      <w:r>
+        <w:rPr>
+          <w:rFonts w:cstheme="minorHAnsi"/>
+        </w:rPr>
+        <w:t>Het verhaal van schoolvouchers</w:t>
+      </w:r>
+      <w:r>
+        <w:rPr>
+          <w:rFonts w:cstheme="minorHAnsi"/>
+        </w:rPr>
+        <w:t xml:space="preserve"> </w:t>
+      </w:r>
+      <w:r>
+        <w:rPr>
+          <w:rFonts w:cstheme="minorHAnsi"/>
+        </w:rPr>
+        <w:t xml:space="preserve">is het verhaal van </w:t>
+      </w:r>
+      <w:r>
+        <w:rPr>
+          <w:rFonts w:cstheme="minorHAnsi"/>
+        </w:rPr>
+        <w:t>een kleine groep</w:t>
+      </w:r>
+      <w:r>
+        <w:rPr>
+          <w:rFonts w:cstheme="minorHAnsi"/>
+        </w:rPr>
+        <w:t>,</w:t>
+      </w:r>
+      <w:r>
+        <w:rPr>
+          <w:rFonts w:cstheme="minorHAnsi"/>
+        </w:rPr>
+        <w:t xml:space="preserve"> onderling </w:t>
+      </w:r>
+      <w:r>
+        <w:rPr>
+          <w:rFonts w:cstheme="minorHAnsi"/>
+        </w:rPr>
+        <w:t xml:space="preserve">sterk </w:t>
+      </w:r>
+      <w:r>
+        <w:rPr>
+          <w:rFonts w:cstheme="minorHAnsi"/>
+        </w:rPr>
+        <w:t>verbonden conservatieve voorstanders</w:t>
+      </w:r>
+      <w:r>
+        <w:rPr>
+          <w:rFonts w:cstheme="minorHAnsi"/>
+        </w:rPr>
+        <w:t xml:space="preserve"> en organisaties</w:t>
+      </w:r>
+      <w:r>
+        <w:rPr>
+          <w:rFonts w:cstheme="minorHAnsi"/>
+        </w:rPr>
+        <w:t xml:space="preserve">, </w:t>
+      </w:r>
+      <w:r>
+        <w:rPr>
+          <w:rFonts w:cstheme="minorHAnsi"/>
+        </w:rPr>
+        <w:t>die relaties h</w:t>
+      </w:r>
+      <w:r>
+        <w:rPr>
+          <w:rFonts w:cstheme="minorHAnsi"/>
+        </w:rPr>
+        <w:t xml:space="preserve">ebben met </w:t>
+      </w:r>
+      <w:r>
+        <w:rPr>
+          <w:rFonts w:cstheme="minorHAnsi"/>
+        </w:rPr>
+        <w:t>de rijkste en invloedrijkste spelers in de rechtse politiek van de VS</w:t>
+      </w:r>
+      <w:r>
+        <w:rPr>
+          <w:rFonts w:cstheme="minorHAnsi"/>
+        </w:rPr>
+        <w:t xml:space="preserve"> </w:t>
+      </w:r>
+      <w:r>
+        <w:rPr>
+          <w:rFonts w:cstheme="minorHAnsi"/>
+        </w:rPr>
+        <w:t>en</w:t>
+      </w:r>
+      <w:r>
+        <w:rPr>
+          <w:rFonts w:cstheme="minorHAnsi"/>
+        </w:rPr>
+        <w:t xml:space="preserve"> </w:t>
+      </w:r>
+      <w:r>
+        <w:rPr>
+          <w:rFonts w:cstheme="minorHAnsi"/>
+        </w:rPr>
+        <w:t xml:space="preserve">is </w:t>
+      </w:r>
+      <w:r>
+        <w:rPr>
+          <w:rFonts w:cstheme="minorHAnsi"/>
+        </w:rPr>
+        <w:t xml:space="preserve">volgens </w:t>
       </w:r>
       <w:proofErr w:type="spellStart"/>
       <w:r>
         <w:rPr>
           <w:rFonts w:cstheme="minorHAnsi"/>
         </w:rPr>
-        <w:t>and</w:t>
+        <w:t>Cowen</w:t>
       </w:r>
       <w:proofErr w:type="spellEnd"/>
       <w:r>
         <w:rPr>
           <w:rFonts w:cstheme="minorHAnsi"/>
         </w:rPr>
-        <w:t xml:space="preserve"> </w:t>
-      </w:r>
-      <w:proofErr w:type="spellStart"/>
-      <w:r>
-        <w:rPr>
-          <w:rFonts w:cstheme="minorHAnsi"/>
-        </w:rPr>
-        <w:t>sold</w:t>
-      </w:r>
-      <w:proofErr w:type="spellEnd"/>
-      <w:r>
-        <w:rPr>
-          <w:rFonts w:cstheme="minorHAnsi"/>
-        </w:rPr>
-        <w:t xml:space="preserve"> school vouchers*</w:t>
-      </w:r>
-      <w:r>
-        <w:rPr>
-          <w:rFonts w:cstheme="minorHAnsi"/>
-        </w:rPr>
-        <w:t>. Hij wil</w:t>
-      </w:r>
-      <w:r>
-        <w:rPr>
-          <w:rFonts w:cstheme="minorHAnsi"/>
-        </w:rPr>
-        <w:t xml:space="preserve"> dat meer mensen </w:t>
-      </w:r>
-      <w:r>
-        <w:rPr>
-          <w:rFonts w:cstheme="minorHAnsi"/>
-        </w:rPr>
-        <w:t xml:space="preserve">begrijpen wat de effecten ervan zijn op de publiek gefinancierde private scholen, welke problemen </w:t>
-      </w:r>
-      <w:r>
-        <w:rPr>
-          <w:rFonts w:cstheme="minorHAnsi"/>
-        </w:rPr>
-        <w:t>erdoor worden</w:t>
-      </w:r>
-      <w:r>
-        <w:rPr>
-          <w:rFonts w:cstheme="minorHAnsi"/>
-        </w:rPr>
-        <w:t xml:space="preserve"> veroorza</w:t>
-      </w:r>
-      <w:r>
-        <w:rPr>
-          <w:rFonts w:cstheme="minorHAnsi"/>
-        </w:rPr>
-        <w:t>akt</w:t>
-      </w:r>
-      <w:r>
-        <w:rPr>
-          <w:rFonts w:cstheme="minorHAnsi"/>
-        </w:rPr>
-        <w:t xml:space="preserve"> en</w:t>
-      </w:r>
-      <w:r>
-        <w:rPr>
-          <w:rFonts w:cstheme="minorHAnsi"/>
-        </w:rPr>
-        <w:t xml:space="preserve"> hoe die ondertussen</w:t>
-      </w:r>
-      <w:r>
-        <w:rPr>
-          <w:rFonts w:cstheme="minorHAnsi"/>
-        </w:rPr>
-        <w:t xml:space="preserve"> in het publieke onderwijs doorwerk</w:t>
-      </w:r>
-      <w:r>
-        <w:rPr>
-          <w:rFonts w:cstheme="minorHAnsi"/>
-        </w:rPr>
-        <w:t>en</w:t>
-      </w:r>
-      <w:r>
-        <w:rPr>
-          <w:rFonts w:cstheme="minorHAnsi"/>
-        </w:rPr>
-        <w:t>.</w:t>
-      </w:r>
-      <w:r>
-        <w:rPr>
-          <w:rFonts w:cstheme="minorHAnsi"/>
-        </w:rPr>
-        <w:t xml:space="preserve"> </w:t>
-      </w:r>
-      <w:r>
-        <w:rPr>
-          <w:rFonts w:cstheme="minorHAnsi"/>
-        </w:rPr>
-        <w:t>Het verhaal van schoolvouchers</w:t>
-      </w:r>
-      <w:r>
-        <w:rPr>
-          <w:rFonts w:cstheme="minorHAnsi"/>
-        </w:rPr>
-        <w:t xml:space="preserve"> </w:t>
-      </w:r>
-      <w:r>
-        <w:rPr>
-          <w:rFonts w:cstheme="minorHAnsi"/>
-        </w:rPr>
-        <w:t xml:space="preserve">is het verhaal van </w:t>
-      </w:r>
-      <w:r>
-        <w:rPr>
-          <w:rFonts w:cstheme="minorHAnsi"/>
-        </w:rPr>
-        <w:t>een kleine groep</w:t>
-      </w:r>
-      <w:r>
-        <w:rPr>
-          <w:rFonts w:cstheme="minorHAnsi"/>
-        </w:rPr>
-        <w:t>,</w:t>
-      </w:r>
-      <w:r>
-        <w:rPr>
-          <w:rFonts w:cstheme="minorHAnsi"/>
-        </w:rPr>
-        <w:t xml:space="preserve"> onderling </w:t>
-      </w:r>
-      <w:r>
-        <w:rPr>
-          <w:rFonts w:cstheme="minorHAnsi"/>
-        </w:rPr>
-        <w:t xml:space="preserve">sterk </w:t>
-      </w:r>
-      <w:r>
-        <w:rPr>
-          <w:rFonts w:cstheme="minorHAnsi"/>
-        </w:rPr>
-        <w:t>verbonden conservatieve voorstanders</w:t>
-      </w:r>
-      <w:r>
-        <w:rPr>
-          <w:rFonts w:cstheme="minorHAnsi"/>
-        </w:rPr>
-        <w:t xml:space="preserve"> en organisaties</w:t>
-      </w:r>
-      <w:r>
-        <w:rPr>
-          <w:rFonts w:cstheme="minorHAnsi"/>
-        </w:rPr>
-        <w:t xml:space="preserve">, </w:t>
-      </w:r>
-      <w:r>
-        <w:rPr>
-          <w:rFonts w:cstheme="minorHAnsi"/>
-        </w:rPr>
-        <w:t>die relaties h</w:t>
-      </w:r>
-      <w:r>
-        <w:rPr>
-          <w:rFonts w:cstheme="minorHAnsi"/>
-        </w:rPr>
-        <w:t xml:space="preserve">ebben met </w:t>
-      </w:r>
-      <w:r>
-        <w:rPr>
-          <w:rFonts w:cstheme="minorHAnsi"/>
-        </w:rPr>
-        <w:t>de rijkste en invloedrijkste spelers in de rechtse politiek van de VS</w:t>
-      </w:r>
-      <w:r>
-        <w:rPr>
-          <w:rFonts w:cstheme="minorHAnsi"/>
-        </w:rPr>
-        <w:t xml:space="preserve"> dat volgens </w:t>
-      </w:r>
-      <w:proofErr w:type="spellStart"/>
-      <w:r>
-        <w:rPr>
-          <w:rFonts w:cstheme="minorHAnsi"/>
-        </w:rPr>
-        <w:t>Cowen</w:t>
-      </w:r>
-      <w:proofErr w:type="spellEnd"/>
-      <w:r>
-        <w:rPr>
-          <w:rFonts w:cstheme="minorHAnsi"/>
-        </w:rPr>
-        <w:t xml:space="preserve"> niets anders is dan</w:t>
+        <w:t xml:space="preserve"> niets anders dan</w:t>
       </w:r>
       <w:r>
         <w:rPr>
@@ -815,7 +915,19 @@
         <w:rPr>
           <w:rFonts w:cstheme="minorHAnsi"/>
         </w:rPr>
-        <w:t xml:space="preserve"> bereiden zich maar uit, terwijl de bewijsvoering ertegen zich </w:t>
+        <w:t xml:space="preserve"> bereiden zich </w:t>
+      </w:r>
+      <w:r>
+        <w:rPr>
+          <w:rFonts w:cstheme="minorHAnsi"/>
+        </w:rPr>
+        <w:t xml:space="preserve">ondertussen </w:t>
+      </w:r>
+      <w:r>
+        <w:rPr>
+          <w:rFonts w:cstheme="minorHAnsi"/>
+        </w:rPr>
+        <w:t xml:space="preserve">maar uit, terwijl de bewijsvoering ertegen zich </w:t>
       </w:r>
       <w:r>
         <w:rPr>
@@ -859,7 +971,25 @@
         <w:rPr>
           <w:rFonts w:cstheme="minorHAnsi"/>
         </w:rPr>
-        <w:t xml:space="preserve"> het overheidsbeleid moet informeren en dat zo’n wetenschappelijke benadering in het onderwijs gemist wordt</w:t>
+        <w:t xml:space="preserve"> het overheidsbeleid </w:t>
+      </w:r>
+      <w:r>
+        <w:rPr>
+          <w:rFonts w:cstheme="minorHAnsi"/>
+        </w:rPr>
+        <w:t>kan</w:t>
+      </w:r>
+      <w:r>
+        <w:rPr>
+          <w:rFonts w:cstheme="minorHAnsi"/>
+        </w:rPr>
+        <w:t xml:space="preserve"> informeren en dat zo’n wetenschappelijke benadering in het onderwijs gemist wordt</w:t>
+      </w:r>
+      <w:r>
+        <w:rPr>
+          <w:rFonts w:cstheme="minorHAnsi"/>
+        </w:rPr>
+        <w:t>,</w:t>
       </w:r>
       <w:r>
         <w:rPr>
@@ -907,31 +1037,26 @@
         <w:rPr>
           <w:rFonts w:cstheme="minorHAnsi"/>
         </w:rPr>
-        <w:t>. Over dat vertrouwen is hij onderhand behoorlijk sceptisch geworden</w:t>
-      </w:r>
-      <w:r>
-        <w:rPr>
-          <w:rFonts w:cstheme="minorHAnsi"/>
-        </w:rPr>
-        <w:t>, waar het</w:t>
-      </w:r>
-      <w:r>
-        <w:rPr>
-          <w:rFonts w:cstheme="minorHAnsi"/>
-        </w:rPr>
-        <w:t xml:space="preserve"> </w:t>
-      </w:r>
-      <w:r>
-        <w:rPr>
-          <w:rFonts w:cstheme="minorHAnsi"/>
-        </w:rPr>
-        <w:t>steeds meer</w:t>
-      </w:r>
-      <w:r>
-        <w:rPr>
-          <w:rFonts w:cstheme="minorHAnsi"/>
-        </w:rPr>
-        <w:t xml:space="preserve"> om de vrije markt en het geloof </w:t>
+        <w:t xml:space="preserve">. Over dat vertrouwen is hij onderhand behoorlijk sceptisch </w:t>
+      </w:r>
+      <w:r>
+        <w:rPr>
+          <w:rFonts w:cstheme="minorHAnsi"/>
+        </w:rPr>
+        <w:lastRenderedPageBreak/>
+        <w:t>geworden</w:t>
+      </w:r>
+      <w:r>
+        <w:rPr>
+          <w:rFonts w:cstheme="minorHAnsi"/>
+        </w:rPr>
+        <w:t xml:space="preserve"> nu het </w:t>
+      </w:r>
+      <w:r>
+        <w:rPr>
+          <w:rFonts w:cstheme="minorHAnsi"/>
+        </w:rPr>
+        <w:t xml:space="preserve">om de vrije markt en het geloof </w:t>
       </w:r>
       <w:r>
         <w:rPr>
@@ -955,109 +1080,13 @@
         <w:rPr>
           <w:rFonts w:cstheme="minorHAnsi"/>
         </w:rPr>
-        <w:t xml:space="preserve">Wat beter zou werken is </w:t>
-      </w:r>
-      <w:r>
-        <w:rPr>
-          <w:rFonts w:cstheme="minorHAnsi"/>
-        </w:rPr>
-        <w:t>het aanpakken van</w:t>
-      </w:r>
-      <w:r>
-        <w:rPr>
-          <w:rFonts w:cstheme="minorHAnsi"/>
-        </w:rPr>
-        <w:t xml:space="preserve"> de hardnekkige ongelijkheid, inzichten in </w:t>
-      </w:r>
-      <w:r>
-        <w:rPr>
-          <w:rFonts w:cstheme="minorHAnsi"/>
-        </w:rPr>
-        <w:t>leerprocessen</w:t>
-      </w:r>
-      <w:r>
-        <w:rPr>
-          <w:rFonts w:cstheme="minorHAnsi"/>
-        </w:rPr>
-        <w:t xml:space="preserve"> en politieke leiders </w:t>
-      </w:r>
-      <w:r>
-        <w:rPr>
-          <w:rFonts w:cstheme="minorHAnsi"/>
-        </w:rPr>
-        <w:lastRenderedPageBreak/>
-        <w:t>d</w:t>
-      </w:r>
-      <w:r>
-        <w:rPr>
-          <w:rFonts w:cstheme="minorHAnsi"/>
-        </w:rPr>
-        <w:t xml:space="preserve">ie </w:t>
-      </w:r>
-      <w:r>
-        <w:rPr>
-          <w:rFonts w:cstheme="minorHAnsi"/>
-        </w:rPr>
-        <w:t xml:space="preserve">het welzijn van kinderen en jongeren </w:t>
-      </w:r>
-      <w:r>
-        <w:rPr>
-          <w:rFonts w:cstheme="minorHAnsi"/>
-        </w:rPr>
-        <w:t>serieus nemen</w:t>
-      </w:r>
-      <w:r>
-        <w:rPr>
-          <w:rFonts w:cstheme="minorHAnsi"/>
-        </w:rPr>
-        <w:t xml:space="preserve">. </w:t>
-      </w:r>
-      <w:r>
-        <w:rPr>
-          <w:rFonts w:cstheme="minorHAnsi"/>
-        </w:rPr>
-        <w:t>Na achttien jaar betrokkenheid bij onderzoek naar de effecten van schoolvouchers op de onderwijsresultaten van kinderen durft hij wel te zeggen dat daar nie</w:t>
-      </w:r>
-      <w:r>
-        <w:rPr>
-          <w:rFonts w:cstheme="minorHAnsi"/>
-        </w:rPr>
-        <w:t xml:space="preserve">t om gaat en dat </w:t>
-      </w:r>
-      <w:r>
-        <w:rPr>
-          <w:rFonts w:cstheme="minorHAnsi"/>
-        </w:rPr>
-        <w:t>het hele denken in vouchers en alles wat daarmee te maken heeft de Amerikaanse samenleving kwaad</w:t>
-      </w:r>
-      <w:r>
-        <w:rPr>
-          <w:rFonts w:cstheme="minorHAnsi"/>
-        </w:rPr>
-        <w:t xml:space="preserve"> maakt en </w:t>
-      </w:r>
-      <w:r>
-        <w:rPr>
-          <w:rFonts w:cstheme="minorHAnsi"/>
-        </w:rPr>
-        <w:t xml:space="preserve">kwaad </w:t>
-      </w:r>
-      <w:r>
-        <w:rPr>
-          <w:rFonts w:cstheme="minorHAnsi"/>
-        </w:rPr>
-        <w:t>doet</w:t>
-      </w:r>
-      <w:r>
-        <w:rPr>
-          <w:rFonts w:cstheme="minorHAnsi"/>
-        </w:rPr>
-        <w:t>.</w:t>
+        <w:t xml:space="preserve"> Maar eerst maar eens dat verhaal. </w:t>
       </w:r>
     </w:p>
     <w:p>
       <w:pPr>
         <w:spacing w:line="360" w:lineRule="auto"/>
+        <w:ind w:firstLine="720"/>
         <w:rPr>
           <w:rFonts w:cstheme="minorHAnsi"/>
         </w:rPr>
@@ -1320,19 +1349,19 @@
         <w:rPr>
           <w:rFonts w:cstheme="minorHAnsi"/>
         </w:rPr>
-        <w:t xml:space="preserve"> maar ook tegen het onder dwang opheffen ervan. </w:t>
-      </w:r>
-      <w:r>
-        <w:rPr>
-          <w:rFonts w:cstheme="minorHAnsi"/>
-        </w:rPr>
-        <w:t>Want hier</w:t>
-      </w:r>
-      <w:r>
-        <w:rPr>
-          <w:rFonts w:cstheme="minorHAnsi"/>
-        </w:rPr>
-        <w:t xml:space="preserve"> laat het publieke systeem z’n zwakte </w:t>
+        <w:t xml:space="preserve"> maar ook tegen het onder dwang opheffen ervan</w:t>
+      </w:r>
+      <w:r>
+        <w:rPr>
+          <w:rFonts w:cstheme="minorHAnsi"/>
+        </w:rPr>
+        <w:t xml:space="preserve"> waarmee</w:t>
+      </w:r>
+      <w:r>
+        <w:rPr>
+          <w:rFonts w:cstheme="minorHAnsi"/>
+        </w:rPr>
+        <w:t xml:space="preserve"> het publieke systeem z’n zwakte </w:t>
       </w:r>
       <w:r>
         <w:rPr>
@@ -1344,6 +1373,12 @@
         <w:rPr>
           <w:rFonts w:cstheme="minorHAnsi"/>
         </w:rPr>
+        <w:t xml:space="preserve">laat </w:t>
+      </w:r>
+      <w:r>
+        <w:rPr>
+          <w:rFonts w:cstheme="minorHAnsi"/>
+        </w:rPr>
         <w:t>zien</w:t>
       </w:r>
       <w:r>
@@ -1506,7 +1541,19 @@
         <w:rPr>
           <w:rFonts w:cstheme="minorHAnsi"/>
         </w:rPr>
-        <w:t xml:space="preserve">school voucher </w:t>
+        <w:t>schoolvoucher</w:t>
+      </w:r>
+      <w:r>
+        <w:rPr>
+          <w:rFonts w:cstheme="minorHAnsi"/>
+        </w:rPr>
+        <w:t>s</w:t>
+      </w:r>
+      <w:r>
+        <w:rPr>
+          <w:rFonts w:cstheme="minorHAnsi"/>
+        </w:rPr>
+        <w:t xml:space="preserve"> </w:t>
       </w:r>
       <w:r>
         <w:rPr>
@@ -1594,7 +1641,19 @@
         <w:rPr>
           <w:rFonts w:cstheme="minorHAnsi"/>
         </w:rPr>
-        <w:t xml:space="preserve"> en andere geldschieters en fondsen zullen volgen. Samen</w:t>
+        <w:t xml:space="preserve"> en andere geldschieters en fondsen zullen</w:t>
+      </w:r>
+      <w:r>
+        <w:rPr>
+          <w:rFonts w:cstheme="minorHAnsi"/>
+        </w:rPr>
+        <w:t xml:space="preserve"> spoedig</w:t>
+      </w:r>
+      <w:r>
+        <w:rPr>
+          <w:rFonts w:cstheme="minorHAnsi"/>
+        </w:rPr>
+        <w:t xml:space="preserve"> volgen. Samen</w:t>
       </w:r>
       <w:r>
         <w:rPr>
@@ -1759,7 +1818,19 @@
         <w:rPr>
           <w:rFonts w:cstheme="minorHAnsi"/>
         </w:rPr>
-        <w:t xml:space="preserve">voucher programma dat er komt, rijkelijk gefinancierd door de Bradley Foundation. Milwaukee </w:t>
+        <w:t>voucher</w:t>
+      </w:r>
+      <w:r>
+        <w:rPr>
+          <w:rFonts w:cstheme="minorHAnsi"/>
+        </w:rPr>
+        <w:t>-</w:t>
+      </w:r>
+      <w:r>
+        <w:rPr>
+          <w:rFonts w:cstheme="minorHAnsi"/>
+        </w:rPr>
+        <w:t xml:space="preserve">programma dat er komt, rijkelijk gefinancierd door de Bradley Foundation. Milwaukee </w:t>
       </w:r>
       <w:proofErr w:type="spellStart"/>
       <w:r>
@@ -1853,7 +1924,7 @@
         <w:rPr>
           <w:rFonts w:cstheme="minorHAnsi"/>
         </w:rPr>
-        <w:t>voor de</w:t>
+        <w:t>en een en ander</w:t>
       </w:r>
       <w:r>
         <w:rPr>
@@ -1865,13 +1936,25 @@
         <w:rPr>
           <w:rFonts w:cstheme="minorHAnsi"/>
         </w:rPr>
-        <w:t>wetenschappelijke onder</w:t>
-      </w:r>
-      <w:r>
-        <w:rPr>
-          <w:rFonts w:cstheme="minorHAnsi"/>
-        </w:rPr>
-        <w:t xml:space="preserve">bouwing. Wetenschappers als </w:t>
+        <w:t>wetenschappelijk onder</w:t>
+      </w:r>
+      <w:r>
+        <w:rPr>
+          <w:rFonts w:cstheme="minorHAnsi"/>
+        </w:rPr>
+        <w:t>bouw</w:t>
+      </w:r>
+      <w:r>
+        <w:rPr>
+          <w:rFonts w:cstheme="minorHAnsi"/>
+        </w:rPr>
+        <w:t>t</w:t>
+      </w:r>
+      <w:r>
+        <w:rPr>
+          <w:rFonts w:cstheme="minorHAnsi"/>
+        </w:rPr>
+        <w:t xml:space="preserve">. Wetenschappers als </w:t>
       </w:r>
       <w:proofErr w:type="spellStart"/>
       <w:r>
@@ -1899,7 +1982,19 @@
         <w:rPr>
           <w:rFonts w:cstheme="minorHAnsi"/>
         </w:rPr>
-        <w:t xml:space="preserve"> met relaties naar Harvard en Stanford w</w:t>
+        <w:t xml:space="preserve"> met </w:t>
+      </w:r>
+      <w:r>
+        <w:rPr>
+          <w:rFonts w:cstheme="minorHAnsi"/>
+        </w:rPr>
+        <w:t xml:space="preserve">hun </w:t>
+      </w:r>
+      <w:r>
+        <w:rPr>
+          <w:rFonts w:cstheme="minorHAnsi"/>
+        </w:rPr>
+        <w:t>relaties naar Harvard en Stanford w</w:t>
       </w:r>
       <w:r>
         <w:rPr>
@@ -1967,50 +2062,56 @@
         <w:rPr>
           <w:rFonts w:cstheme="minorHAnsi"/>
         </w:rPr>
+        <w:t xml:space="preserve">netwerk en </w:t>
+      </w:r>
+      <w:r>
+        <w:rPr>
+          <w:rFonts w:cstheme="minorHAnsi"/>
+        </w:rPr>
+        <w:t>hebben de taak de potenties van het initiatief</w:t>
+      </w:r>
+      <w:r>
+        <w:rPr>
+          <w:rFonts w:cstheme="minorHAnsi"/>
+        </w:rPr>
+        <w:t xml:space="preserve"> aan</w:t>
+      </w:r>
+      <w:r>
+        <w:rPr>
+          <w:rFonts w:cstheme="minorHAnsi"/>
+        </w:rPr>
+        <w:t xml:space="preserve"> te </w:t>
+      </w:r>
+      <w:r>
+        <w:rPr>
+          <w:rFonts w:cstheme="minorHAnsi"/>
+        </w:rPr>
+        <w:t xml:space="preserve">tonen en </w:t>
+      </w:r>
+      <w:r>
+        <w:rPr>
+          <w:rFonts w:cstheme="minorHAnsi"/>
+        </w:rPr>
+        <w:t xml:space="preserve">vormen het </w:t>
+      </w:r>
+      <w:r>
+        <w:rPr>
+          <w:rFonts w:cstheme="minorHAnsi"/>
+        </w:rPr>
+        <w:t xml:space="preserve">intellectuele tegengeluid. In andere steden (Dayton, New York en Washington DC) </w:t>
+      </w:r>
+      <w:r>
+        <w:rPr>
+          <w:rFonts w:cstheme="minorHAnsi"/>
+        </w:rPr>
+        <w:t xml:space="preserve">komen er </w:t>
+      </w:r>
+      <w:r>
+        <w:rPr>
+          <w:rFonts w:cstheme="minorHAnsi"/>
+        </w:rPr>
         <w:lastRenderedPageBreak/>
-        <w:t xml:space="preserve">netwerk en </w:t>
-      </w:r>
-      <w:r>
-        <w:rPr>
-          <w:rFonts w:cstheme="minorHAnsi"/>
-        </w:rPr>
-        <w:t>hebben de taak de potenties van het initiatief</w:t>
-      </w:r>
-      <w:r>
-        <w:rPr>
-          <w:rFonts w:cstheme="minorHAnsi"/>
-        </w:rPr>
-        <w:t xml:space="preserve"> aan</w:t>
-      </w:r>
-      <w:r>
-        <w:rPr>
-          <w:rFonts w:cstheme="minorHAnsi"/>
-        </w:rPr>
-        <w:t xml:space="preserve"> te </w:t>
-      </w:r>
-      <w:r>
-        <w:rPr>
-          <w:rFonts w:cstheme="minorHAnsi"/>
-        </w:rPr>
-        <w:t xml:space="preserve">tonen en </w:t>
-      </w:r>
-      <w:r>
-        <w:rPr>
-          <w:rFonts w:cstheme="minorHAnsi"/>
-        </w:rPr>
-        <w:t xml:space="preserve">vormen het </w:t>
-      </w:r>
-      <w:r>
-        <w:rPr>
-          <w:rFonts w:cstheme="minorHAnsi"/>
-        </w:rPr>
-        <w:t xml:space="preserve">intellectuele tegengeluid. In andere steden (Dayton, New York en Washington DC) </w:t>
-      </w:r>
-      <w:r>
-        <w:rPr>
-          <w:rFonts w:cstheme="minorHAnsi"/>
-        </w:rPr>
-        <w:t>komen er vergelijkbare</w:t>
+        <w:t>vergelijkbare</w:t>
       </w:r>
       <w:r>
         <w:rPr>
@@ -2575,7 +2676,13 @@
         <w:rPr>
           <w:rFonts w:cstheme="minorHAnsi"/>
         </w:rPr>
-        <w:t xml:space="preserve"> school voucher</w:t>
+        <w:t xml:space="preserve"> schoolvoucher</w:t>
+      </w:r>
+      <w:r>
+        <w:rPr>
+          <w:rFonts w:cstheme="minorHAnsi"/>
+        </w:rPr>
+        <w:t>s</w:t>
       </w:r>
       <w:r>
         <w:rPr>
@@ -2798,6 +2905,12 @@
         </w:rPr>
         <w:t xml:space="preserve">is het antwoord op </w:t>
       </w:r>
+      <w:r>
+        <w:rPr>
+          <w:rFonts w:cstheme="minorHAnsi"/>
+        </w:rPr>
+        <w:t>het ‘</w:t>
+      </w:r>
       <w:proofErr w:type="spellStart"/>
       <w:r>
         <w:rPr>
@@ -2810,6 +2923,12 @@
         <w:rPr>
           <w:rFonts w:cstheme="minorHAnsi"/>
         </w:rPr>
+        <w:t>-gebeuren’</w:t>
+      </w:r>
+      <w:r>
+        <w:rPr>
+          <w:rFonts w:cstheme="minorHAnsi"/>
+        </w:rPr>
         <w:t xml:space="preserve"> in het onderwijs. In de tijd van corona komt da</w:t>
       </w:r>
       <w:r>
@@ -2880,7 +2999,31 @@
         <w:rPr>
           <w:rFonts w:cstheme="minorHAnsi"/>
         </w:rPr>
-        <w:t xml:space="preserve"> tegen het dragen van maskers, vaccinaties en het sluiten van scholen. De hele school voucher beweging is een rechten van ouders-beweging gewor</w:t>
+        <w:t xml:space="preserve"> tegen het dragen van maskers, vaccinaties en het sluiten van scholen. De hele schoo</w:t>
+      </w:r>
+      <w:r>
+        <w:rPr>
+          <w:rFonts w:cstheme="minorHAnsi"/>
+        </w:rPr>
+        <w:t>l</w:t>
+      </w:r>
+      <w:r>
+        <w:rPr>
+          <w:rFonts w:cstheme="minorHAnsi"/>
+        </w:rPr>
+        <w:t>voucher</w:t>
+      </w:r>
+      <w:r>
+        <w:rPr>
+          <w:rFonts w:cstheme="minorHAnsi"/>
+        </w:rPr>
+        <w:t>-</w:t>
+      </w:r>
+      <w:r>
+        <w:rPr>
+          <w:rFonts w:cstheme="minorHAnsi"/>
+        </w:rPr>
+        <w:t>beweging is een rechten van ouders-beweging gewor</w:t>
       </w:r>
       <w:r>
         <w:rPr>
@@ -2994,25 +3137,19 @@
         <w:rPr>
           <w:rFonts w:cstheme="minorHAnsi"/>
         </w:rPr>
-        <w:t xml:space="preserve">en wil dat de </w:t>
-      </w:r>
-      <w:r>
-        <w:rPr>
-          <w:rFonts w:cstheme="minorHAnsi"/>
-        </w:rPr>
-        <w:t xml:space="preserve">geschiedenis van Amerika </w:t>
-      </w:r>
-      <w:r>
-        <w:rPr>
-          <w:rFonts w:cstheme="minorHAnsi"/>
-        </w:rPr>
-        <w:t>patriottisch</w:t>
-      </w:r>
-      <w:r>
-        <w:rPr>
-          <w:rFonts w:cstheme="minorHAnsi"/>
-        </w:rPr>
-        <w:t xml:space="preserve"> wordt overgebracht.</w:t>
+        <w:t xml:space="preserve">en </w:t>
+      </w:r>
+      <w:r>
+        <w:rPr>
+          <w:rFonts w:cstheme="minorHAnsi"/>
+        </w:rPr>
+        <w:t>de geschiedenis patriottistisch wil maken</w:t>
+      </w:r>
+      <w:r>
+        <w:rPr>
+          <w:rFonts w:cstheme="minorHAnsi"/>
+        </w:rPr>
+        <w:t>.</w:t>
       </w:r>
       <w:r>
         <w:rPr>
@@ -3070,6 +3207,7 @@
     <w:p>
       <w:pPr>
         <w:spacing w:line="360" w:lineRule="auto"/>
+        <w:ind w:firstLine="720"/>
         <w:rPr>
           <w:rFonts w:cstheme="minorHAnsi"/>
         </w:rPr>
@@ -3078,8 +3216,160 @@
         <w:rPr>
           <w:rFonts w:cstheme="minorHAnsi"/>
         </w:rPr>
+        <w:t xml:space="preserve">Aan het begin van het boek vat </w:t>
+      </w:r>
+      <w:proofErr w:type="spellStart"/>
+      <w:r>
+        <w:rPr>
+          <w:rFonts w:cstheme="minorHAnsi"/>
+        </w:rPr>
+        <w:t>Cowen</w:t>
+      </w:r>
+      <w:proofErr w:type="spellEnd"/>
+      <w:r>
+        <w:rPr>
+          <w:rFonts w:cstheme="minorHAnsi"/>
+        </w:rPr>
+        <w:t xml:space="preserve"> al krachtig samen wat de onderzoeksresultaten over schoolvouchers hebben opgeleverd</w:t>
+      </w:r>
+      <w:r>
+        <w:rPr>
+          <w:rFonts w:cstheme="minorHAnsi"/>
+        </w:rPr>
+        <w:t xml:space="preserve">. </w:t>
+      </w:r>
+      <w:r>
+        <w:rPr>
+          <w:rFonts w:cstheme="minorHAnsi"/>
+        </w:rPr>
+        <w:t xml:space="preserve">1) </w:t>
+      </w:r>
+      <w:r>
+        <w:rPr>
+          <w:rFonts w:cstheme="minorHAnsi"/>
+        </w:rPr>
+        <w:t>De voucher</w:t>
+      </w:r>
+      <w:r>
+        <w:rPr>
+          <w:rFonts w:cstheme="minorHAnsi"/>
+        </w:rPr>
+        <w:t>-</w:t>
+      </w:r>
+      <w:r>
+        <w:rPr>
+          <w:rFonts w:cstheme="minorHAnsi"/>
+        </w:rPr>
+        <w:t xml:space="preserve">programma’s </w:t>
+      </w:r>
+      <w:r>
+        <w:rPr>
+          <w:rFonts w:cstheme="minorHAnsi"/>
+        </w:rPr>
         <w:lastRenderedPageBreak/>
-        <w:t xml:space="preserve">Aan het begin van het boek vat </w:t>
+        <w:t>komen ten goede aan leerlingen die nooit op een publieke school zaten</w:t>
+      </w:r>
+      <w:r>
+        <w:rPr>
+          <w:rFonts w:cstheme="minorHAnsi"/>
+        </w:rPr>
+        <w:t>.</w:t>
+      </w:r>
+      <w:r>
+        <w:rPr>
+          <w:rFonts w:cstheme="minorHAnsi"/>
+        </w:rPr>
+        <w:t xml:space="preserve">; </w:t>
+      </w:r>
+      <w:r>
+        <w:rPr>
+          <w:rFonts w:cstheme="minorHAnsi"/>
+        </w:rPr>
+        <w:t>2) H</w:t>
+      </w:r>
+      <w:r>
+        <w:rPr>
+          <w:rFonts w:cstheme="minorHAnsi"/>
+        </w:rPr>
+        <w:t>oe groter en meer recent het voucher</w:t>
+      </w:r>
+      <w:r>
+        <w:rPr>
+          <w:rFonts w:cstheme="minorHAnsi"/>
+        </w:rPr>
+        <w:t>-</w:t>
+      </w:r>
+      <w:r>
+        <w:rPr>
+          <w:rFonts w:cstheme="minorHAnsi"/>
+        </w:rPr>
+        <w:t>programma</w:t>
+      </w:r>
+      <w:r>
+        <w:rPr>
+          <w:rFonts w:cstheme="minorHAnsi"/>
+        </w:rPr>
+        <w:t>,</w:t>
+      </w:r>
+      <w:r>
+        <w:rPr>
+          <w:rFonts w:cstheme="minorHAnsi"/>
+        </w:rPr>
+        <w:t xml:space="preserve"> hoe slechter de academische resultaten; </w:t>
+      </w:r>
+      <w:r>
+        <w:rPr>
+          <w:rFonts w:cstheme="minorHAnsi"/>
+        </w:rPr>
+        <w:t>3) V</w:t>
+      </w:r>
+      <w:r>
+        <w:rPr>
+          <w:rFonts w:cstheme="minorHAnsi"/>
+        </w:rPr>
+        <w:t>eel private scholen die onder druk staan zien in het voucher</w:t>
+      </w:r>
+      <w:r>
+        <w:rPr>
+          <w:rFonts w:cstheme="minorHAnsi"/>
+        </w:rPr>
+        <w:t>-</w:t>
+      </w:r>
+      <w:r>
+        <w:rPr>
+          <w:rFonts w:cstheme="minorHAnsi"/>
+        </w:rPr>
+        <w:t xml:space="preserve">programma een uitweg; </w:t>
+      </w:r>
+      <w:r>
+        <w:rPr>
+          <w:rFonts w:cstheme="minorHAnsi"/>
+        </w:rPr>
+        <w:t>4) V</w:t>
+      </w:r>
+      <w:r>
+        <w:rPr>
+          <w:rFonts w:cstheme="minorHAnsi"/>
+        </w:rPr>
+        <w:t xml:space="preserve">ooral kwetsbare kinderen hebben last </w:t>
+      </w:r>
+      <w:r>
+        <w:rPr>
+          <w:rFonts w:cstheme="minorHAnsi"/>
+        </w:rPr>
+        <w:t>de veranderingen of worden uit het programma geweerd.; 5) Inzichten in de resultaten versterken de voucher</w:t>
+      </w:r>
+      <w:r>
+        <w:rPr>
+          <w:rFonts w:cstheme="minorHAnsi"/>
+        </w:rPr>
+        <w:t>-</w:t>
+      </w:r>
+      <w:r>
+        <w:rPr>
+          <w:rFonts w:cstheme="minorHAnsi"/>
+        </w:rPr>
+        <w:t xml:space="preserve">prestaties (ook al wordt dat vaak als over-regulatie gezien).; 6) Ouders die op zoek gaan naar academische kwaliteit hebben moeite om een plek te vinden in een private school.; 7) Misschien dat competitie de uitkomsten op publieke scholen wat verhoogt, maar daarvoor kun je beter zwakke scholen ondersteunen. </w:t>
       </w:r>
       <w:proofErr w:type="spellStart"/>
       <w:r>
@@ -3093,167 +3383,117 @@
         <w:rPr>
           <w:rFonts w:cstheme="minorHAnsi"/>
         </w:rPr>
-        <w:t xml:space="preserve"> al krachtig samen wat de onderzoeksresultaten over schoolvouchers hebben opgeleverd</w:t>
+        <w:t xml:space="preserve"> w</w:t>
+      </w:r>
+      <w:r>
+        <w:rPr>
+          <w:rFonts w:cstheme="minorHAnsi"/>
+        </w:rPr>
+        <w:t xml:space="preserve">ijst ons niet alleen </w:t>
+      </w:r>
+      <w:r>
+        <w:rPr>
+          <w:rFonts w:cstheme="minorHAnsi"/>
+        </w:rPr>
+        <w:t>op d</w:t>
+      </w:r>
+      <w:r>
+        <w:rPr>
+          <w:rFonts w:cstheme="minorHAnsi"/>
+        </w:rPr>
+        <w:t>eze</w:t>
+      </w:r>
+      <w:r>
+        <w:rPr>
+          <w:rFonts w:cstheme="minorHAnsi"/>
+        </w:rPr>
+        <w:t xml:space="preserve"> onderzoeksresultaten, </w:t>
+      </w:r>
+      <w:r>
+        <w:rPr>
+          <w:rFonts w:cstheme="minorHAnsi"/>
+        </w:rPr>
+        <w:t xml:space="preserve">hij </w:t>
+      </w:r>
+      <w:r>
+        <w:rPr>
+          <w:rFonts w:cstheme="minorHAnsi"/>
+        </w:rPr>
+        <w:t>waarschuw</w:t>
+      </w:r>
+      <w:r>
+        <w:rPr>
+          <w:rFonts w:cstheme="minorHAnsi"/>
+        </w:rPr>
+        <w:t>t ook</w:t>
+      </w:r>
+      <w:r>
+        <w:rPr>
+          <w:rFonts w:cstheme="minorHAnsi"/>
+        </w:rPr>
+        <w:t xml:space="preserve"> tegen </w:t>
+      </w:r>
+      <w:r>
+        <w:rPr>
+          <w:rFonts w:cstheme="minorHAnsi"/>
+        </w:rPr>
+        <w:t xml:space="preserve">wat </w:t>
+      </w:r>
+      <w:proofErr w:type="gramStart"/>
+      <w:r>
+        <w:rPr>
+          <w:rFonts w:cstheme="minorHAnsi"/>
+        </w:rPr>
+        <w:t>er uit</w:t>
+      </w:r>
+      <w:proofErr w:type="gramEnd"/>
+      <w:r>
+        <w:rPr>
+          <w:rFonts w:cstheme="minorHAnsi"/>
+        </w:rPr>
+        <w:t xml:space="preserve"> voortvloeit: </w:t>
+      </w:r>
+      <w:r>
+        <w:rPr>
+          <w:rFonts w:cstheme="minorHAnsi"/>
+        </w:rPr>
+        <w:t xml:space="preserve">discriminatie, uitsluiting, schendingen van mensenrechten en de bedreiging van de democratie. </w:t>
+      </w:r>
+      <w:r>
+        <w:rPr>
+          <w:rFonts w:cstheme="minorHAnsi"/>
+        </w:rPr>
+        <w:t>H</w:t>
+      </w:r>
+      <w:r>
+        <w:rPr>
+          <w:rFonts w:cstheme="minorHAnsi"/>
+        </w:rPr>
+        <w:t xml:space="preserve">et hele denken in vouchers en alles wat daarmee te maken </w:t>
+      </w:r>
+      <w:r>
+        <w:rPr>
+          <w:rFonts w:cstheme="minorHAnsi"/>
+        </w:rPr>
+        <w:t xml:space="preserve">maakt en doet </w:t>
+      </w:r>
+      <w:r>
+        <w:rPr>
+          <w:rFonts w:cstheme="minorHAnsi"/>
+        </w:rPr>
+        <w:t>de Amerikaanse samenleving k</w:t>
+      </w:r>
+      <w:r>
+        <w:rPr>
+          <w:rFonts w:cstheme="minorHAnsi"/>
+        </w:rPr>
+        <w:t>waad</w:t>
       </w:r>
       <w:r>
         <w:rPr>
           <w:rFonts w:cstheme="minorHAnsi"/>
         </w:rPr>
         <w:t xml:space="preserve">. </w:t>
-      </w:r>
-      <w:r>
-        <w:rPr>
-          <w:rFonts w:cstheme="minorHAnsi"/>
-        </w:rPr>
-        <w:t xml:space="preserve">1) </w:t>
-      </w:r>
-      <w:r>
-        <w:rPr>
-          <w:rFonts w:cstheme="minorHAnsi"/>
-        </w:rPr>
-        <w:t>De voucher programma’s komen ten goede aan leerlingen die nooit op een publieke school zaten</w:t>
-      </w:r>
-      <w:r>
-        <w:rPr>
-          <w:rFonts w:cstheme="minorHAnsi"/>
-        </w:rPr>
-        <w:t>.</w:t>
-      </w:r>
-      <w:r>
-        <w:rPr>
-          <w:rFonts w:cstheme="minorHAnsi"/>
-        </w:rPr>
-        <w:t xml:space="preserve">; </w:t>
-      </w:r>
-      <w:r>
-        <w:rPr>
-          <w:rFonts w:cstheme="minorHAnsi"/>
-        </w:rPr>
-        <w:t>2) H</w:t>
-      </w:r>
-      <w:r>
-        <w:rPr>
-          <w:rFonts w:cstheme="minorHAnsi"/>
-        </w:rPr>
-        <w:t>oe groter en meer recent het voucher programma</w:t>
-      </w:r>
-      <w:r>
-        <w:rPr>
-          <w:rFonts w:cstheme="minorHAnsi"/>
-        </w:rPr>
-        <w:t>,</w:t>
-      </w:r>
-      <w:r>
-        <w:rPr>
-          <w:rFonts w:cstheme="minorHAnsi"/>
-        </w:rPr>
-        <w:t xml:space="preserve"> hoe slechter de academische resultaten; </w:t>
-      </w:r>
-      <w:r>
-        <w:rPr>
-          <w:rFonts w:cstheme="minorHAnsi"/>
-        </w:rPr>
-        <w:t>3) V</w:t>
-      </w:r>
-      <w:r>
-        <w:rPr>
-          <w:rFonts w:cstheme="minorHAnsi"/>
-        </w:rPr>
-        <w:t xml:space="preserve">eel private scholen die onder druk staan zien in het voucher programma een uitweg; </w:t>
-      </w:r>
-      <w:r>
-        <w:rPr>
-          <w:rFonts w:cstheme="minorHAnsi"/>
-        </w:rPr>
-        <w:t>4) V</w:t>
-      </w:r>
-      <w:r>
-        <w:rPr>
-          <w:rFonts w:cstheme="minorHAnsi"/>
-        </w:rPr>
-        <w:t xml:space="preserve">ooral kwetsbare kinderen hebben last </w:t>
-      </w:r>
-      <w:r>
-        <w:rPr>
-          <w:rFonts w:cstheme="minorHAnsi"/>
-        </w:rPr>
-        <w:t xml:space="preserve">de veranderingen of worden uit het programma geweerd.; 5) Inzichten in de resultaten versterken de voucher prestaties (ook al wordt dat vaak als over-regulatie gezien).; 6) Ouders die op zoek gaan naar academische kwaliteit hebben moeite om een plek te vinden in een private school.; 7) Misschien dat competitie de uitkomsten op publieke scholen wat verhoogt, maar daarvoor kun je beter zwakke scholen ondersteunen. </w:t>
-      </w:r>
-      <w:proofErr w:type="spellStart"/>
-      <w:r>
-        <w:rPr>
-          <w:rFonts w:cstheme="minorHAnsi"/>
-        </w:rPr>
-        <w:t>Cowen</w:t>
-      </w:r>
-      <w:proofErr w:type="spellEnd"/>
-      <w:r>
-        <w:rPr>
-          <w:rFonts w:cstheme="minorHAnsi"/>
-        </w:rPr>
-        <w:t xml:space="preserve"> w</w:t>
-      </w:r>
-      <w:r>
-        <w:rPr>
-          <w:rFonts w:cstheme="minorHAnsi"/>
-        </w:rPr>
-        <w:t xml:space="preserve">ijst ons niet alleen </w:t>
-      </w:r>
-      <w:r>
-        <w:rPr>
-          <w:rFonts w:cstheme="minorHAnsi"/>
-        </w:rPr>
-        <w:t xml:space="preserve">op die onderzoeksresultaten, </w:t>
-      </w:r>
-      <w:r>
-        <w:rPr>
-          <w:rFonts w:cstheme="minorHAnsi"/>
-        </w:rPr>
-        <w:t xml:space="preserve">hij </w:t>
-      </w:r>
-      <w:r>
-        <w:rPr>
-          <w:rFonts w:cstheme="minorHAnsi"/>
-        </w:rPr>
-        <w:t>waarschuw</w:t>
-      </w:r>
-      <w:r>
-        <w:rPr>
-          <w:rFonts w:cstheme="minorHAnsi"/>
-        </w:rPr>
-        <w:t>t ook</w:t>
-      </w:r>
-      <w:r>
-        <w:rPr>
-          <w:rFonts w:cstheme="minorHAnsi"/>
-        </w:rPr>
-        <w:t xml:space="preserve"> tegen </w:t>
-      </w:r>
-      <w:r>
-        <w:rPr>
-          <w:rFonts w:cstheme="minorHAnsi"/>
-        </w:rPr>
-        <w:t xml:space="preserve">wat </w:t>
-      </w:r>
-      <w:proofErr w:type="gramStart"/>
-      <w:r>
-        <w:rPr>
-          <w:rFonts w:cstheme="minorHAnsi"/>
-        </w:rPr>
-        <w:t>er uit</w:t>
-      </w:r>
-      <w:proofErr w:type="gramEnd"/>
-      <w:r>
-        <w:rPr>
-          <w:rFonts w:cstheme="minorHAnsi"/>
-        </w:rPr>
-        <w:t xml:space="preserve"> voortvloeit: </w:t>
-      </w:r>
-      <w:r>
-        <w:rPr>
-          <w:rFonts w:cstheme="minorHAnsi"/>
-        </w:rPr>
-        <w:t xml:space="preserve">discriminatie, uitsluiting, schendingen van mensenrechten en de bedreiging van de democratie. </w:t>
       </w:r>
     </w:p>
     <w:p>
@@ -3280,27 +3520,13 @@
         <w:rPr>
           <w:rFonts w:cstheme="minorHAnsi"/>
         </w:rPr>
-        <w:t xml:space="preserve"> In een recent artikel van Diana </w:t>
-      </w:r>
-      <w:proofErr w:type="spellStart"/>
-      <w:r>
-        <w:rPr>
-          <w:rFonts w:cstheme="minorHAnsi"/>
-        </w:rPr>
-        <w:t>Ravitch</w:t>
-      </w:r>
-      <w:proofErr w:type="spellEnd"/>
-      <w:r>
-        <w:rPr>
-          <w:rFonts w:cstheme="minorHAnsi"/>
-        </w:rPr>
-        <w:t xml:space="preserve"> vat ze samen wat er </w:t>
-      </w:r>
-      <w:r>
-        <w:rPr>
-          <w:rFonts w:cstheme="minorHAnsi"/>
-        </w:rPr>
-        <w:t>in het onderwijs te verwachten is</w:t>
+        <w:t xml:space="preserve"> </w:t>
+      </w:r>
+      <w:r>
+        <w:rPr>
+          <w:rFonts w:cstheme="minorHAnsi"/>
+        </w:rPr>
+        <w:t>Voor het onderwijs betekent dit</w:t>
       </w:r>
       <w:r>
         <w:rPr>
@@ -3324,7 +3550,43 @@
         <w:rPr>
           <w:rFonts w:cstheme="minorHAnsi"/>
         </w:rPr>
-        <w:t xml:space="preserve"> vrije keuze van ouders voor scholen (ook religieuze scholen), afbraak van de scheiding tussen kerk en staat en stoppen met alles wat met LGBTQ+ te maken heeft. Dan loopt ook nog via andere ministeries zaken voor het onderwijs die het moeilijk krijgen (Head Start, vaccinatieprogramma’s) en </w:t>
+        <w:t xml:space="preserve"> vrije keuze van ouders voor scholen (ook religieuze scholen), afbraak van de scheiding tussen kerk en staat en stoppen met alles wat met LGBTQ+ te maken heeft. Dan lo</w:t>
+      </w:r>
+      <w:r>
+        <w:rPr>
+          <w:rFonts w:cstheme="minorHAnsi"/>
+        </w:rPr>
+        <w:t>pen er</w:t>
+      </w:r>
+      <w:r>
+        <w:rPr>
+          <w:rFonts w:cstheme="minorHAnsi"/>
+        </w:rPr>
+        <w:t xml:space="preserve"> ook nog via andere ministeries zaken </w:t>
+      </w:r>
+      <w:r>
+        <w:rPr>
+          <w:rFonts w:cstheme="minorHAnsi"/>
+        </w:rPr>
+        <w:t xml:space="preserve">die effecten op het </w:t>
+      </w:r>
+      <w:r>
+        <w:rPr>
+          <w:rFonts w:cstheme="minorHAnsi"/>
+        </w:rPr>
+        <w:t xml:space="preserve">onderwijs </w:t>
+      </w:r>
+      <w:r>
+        <w:rPr>
+          <w:rFonts w:cstheme="minorHAnsi"/>
+        </w:rPr>
+        <w:t>hebben</w:t>
+      </w:r>
+      <w:r>
+        <w:rPr>
+          <w:rFonts w:cstheme="minorHAnsi"/>
+        </w:rPr>
+        <w:t xml:space="preserve"> (Head Start, vaccinatieprogramma’s) en </w:t>
       </w:r>
       <w:r>
         <w:rPr>
@@ -3336,109 +3598,49 @@
         <w:rPr>
           <w:rFonts w:cstheme="minorHAnsi"/>
         </w:rPr>
-        <w:t xml:space="preserve"> komen leerkrachten die gecertificeer</w:t>
-      </w:r>
-      <w:r>
-        <w:rPr>
-          <w:rFonts w:cstheme="minorHAnsi"/>
-        </w:rPr>
-        <w:t>d</w:t>
-      </w:r>
-      <w:r>
-        <w:rPr>
-          <w:rFonts w:cstheme="minorHAnsi"/>
-        </w:rPr>
-        <w:t xml:space="preserve"> zijn om op school wapens te dragen (NYRB, 11 Januari 2025). </w:t>
-      </w:r>
-      <w:r>
-        <w:rPr>
-          <w:rFonts w:cstheme="minorHAnsi"/>
-        </w:rPr>
-        <w:t xml:space="preserve">Tegen alles wat </w:t>
-      </w:r>
-      <w:proofErr w:type="spellStart"/>
-      <w:r>
-        <w:rPr>
-          <w:rFonts w:cstheme="minorHAnsi"/>
-        </w:rPr>
-        <w:t>Cowen</w:t>
-      </w:r>
-      <w:proofErr w:type="spellEnd"/>
-      <w:r>
-        <w:rPr>
-          <w:rFonts w:cstheme="minorHAnsi"/>
-        </w:rPr>
-        <w:t xml:space="preserve"> aan analyse en inzichten naar voren brengt</w:t>
-      </w:r>
-      <w:r>
-        <w:rPr>
-          <w:rFonts w:cstheme="minorHAnsi"/>
-        </w:rPr>
-        <w:t xml:space="preserve"> en dat het boek zo </w:t>
-      </w:r>
-      <w:r>
-        <w:rPr>
-          <w:rFonts w:cstheme="minorHAnsi"/>
-        </w:rPr>
-        <w:t xml:space="preserve">bijzonder </w:t>
-      </w:r>
-      <w:r>
-        <w:rPr>
-          <w:rFonts w:cstheme="minorHAnsi"/>
-        </w:rPr>
-        <w:t>goed maakt</w:t>
-      </w:r>
-      <w:r>
-        <w:rPr>
-          <w:rFonts w:cstheme="minorHAnsi"/>
-        </w:rPr>
-        <w:t xml:space="preserve">, valt zijn optimistische afsluiting tegen waarin de hele </w:t>
-      </w:r>
-      <w:proofErr w:type="spellStart"/>
-      <w:r>
-        <w:rPr>
-          <w:rFonts w:cstheme="minorHAnsi"/>
-        </w:rPr>
-        <w:t>kindbenadering</w:t>
-      </w:r>
-      <w:proofErr w:type="spellEnd"/>
-      <w:r>
-        <w:rPr>
-          <w:rFonts w:cstheme="minorHAnsi"/>
-        </w:rPr>
-        <w:t xml:space="preserve"> ondersteunt, het idee van scholen als gemeenschap, het levenslang leren, de kindermaaltijden voor arme kinderen en trainingsprogramma’s om lokaal talent te vinden</w:t>
-      </w:r>
-      <w:r>
-        <w:rPr>
-          <w:rFonts w:cstheme="minorHAnsi"/>
-        </w:rPr>
-        <w:t xml:space="preserve">. Het steekt allemaal magertjes af bij wat er in de </w:t>
-      </w:r>
-      <w:proofErr w:type="gramStart"/>
-      <w:r>
-        <w:rPr>
-          <w:rFonts w:cstheme="minorHAnsi"/>
-        </w:rPr>
-        <w:t xml:space="preserve">grote </w:t>
-      </w:r>
-      <w:r>
-        <w:rPr>
-          <w:rFonts w:cstheme="minorHAnsi"/>
-        </w:rPr>
-        <w:t>mensen</w:t>
-      </w:r>
-      <w:r>
-        <w:rPr>
-          <w:rFonts w:cstheme="minorHAnsi"/>
-        </w:rPr>
-        <w:t>wereld</w:t>
-      </w:r>
-      <w:proofErr w:type="gramEnd"/>
-      <w:r>
-        <w:rPr>
-          <w:rFonts w:cstheme="minorHAnsi"/>
-        </w:rPr>
-        <w:t xml:space="preserve"> gebeurt. </w:t>
+        <w:t xml:space="preserve"> komen </w:t>
+      </w:r>
+      <w:r>
+        <w:rPr>
+          <w:rFonts w:cstheme="minorHAnsi"/>
+        </w:rPr>
+        <w:t xml:space="preserve">gecertificeerde </w:t>
+      </w:r>
+      <w:r>
+        <w:rPr>
+          <w:rFonts w:cstheme="minorHAnsi"/>
+        </w:rPr>
+        <w:t xml:space="preserve">leerkrachten die </w:t>
+      </w:r>
+      <w:r>
+        <w:rPr>
+          <w:rFonts w:cstheme="minorHAnsi"/>
+        </w:rPr>
+        <w:t xml:space="preserve">op </w:t>
+      </w:r>
+      <w:r>
+        <w:rPr>
+          <w:rFonts w:cstheme="minorHAnsi"/>
+        </w:rPr>
+        <w:t xml:space="preserve">school wapens </w:t>
+      </w:r>
+      <w:r>
+        <w:rPr>
+          <w:rFonts w:cstheme="minorHAnsi"/>
+        </w:rPr>
+        <w:t xml:space="preserve">kunnen </w:t>
+      </w:r>
+      <w:r>
+        <w:rPr>
+          <w:rFonts w:cstheme="minorHAnsi"/>
+        </w:rPr>
+        <w:t>dragen (NYRB, 11 Januari 2025).</w:t>
+      </w:r>
+      <w:r>
+        <w:rPr>
+          <w:rFonts w:cstheme="minorHAnsi"/>
+        </w:rPr>
+        <w:t xml:space="preserve"> </w:t>
       </w:r>
     </w:p>
     <w:p>
@@ -3453,7 +3655,262 @@
         <w:rPr>
           <w:rFonts w:cstheme="minorHAnsi"/>
         </w:rPr>
-        <w:t xml:space="preserve">De geschiedenis van publieke onderwijs in de </w:t>
+        <w:t xml:space="preserve">Tegen alles wat </w:t>
+      </w:r>
+      <w:proofErr w:type="spellStart"/>
+      <w:r>
+        <w:rPr>
+          <w:rFonts w:cstheme="minorHAnsi"/>
+        </w:rPr>
+        <w:t>Cowen</w:t>
+      </w:r>
+      <w:proofErr w:type="spellEnd"/>
+      <w:r>
+        <w:rPr>
+          <w:rFonts w:cstheme="minorHAnsi"/>
+        </w:rPr>
+        <w:t xml:space="preserve"> aan analyse en inzichten naar voren brengt</w:t>
+      </w:r>
+      <w:r>
+        <w:rPr>
+          <w:rFonts w:cstheme="minorHAnsi"/>
+        </w:rPr>
+        <w:t xml:space="preserve"> en d</w:t>
+      </w:r>
+      <w:r>
+        <w:rPr>
+          <w:rFonts w:cstheme="minorHAnsi"/>
+        </w:rPr>
+        <w:t>ie</w:t>
+      </w:r>
+      <w:r>
+        <w:rPr>
+          <w:rFonts w:cstheme="minorHAnsi"/>
+        </w:rPr>
+        <w:t xml:space="preserve"> het boek zo </w:t>
+      </w:r>
+      <w:r>
+        <w:rPr>
+          <w:rFonts w:cstheme="minorHAnsi"/>
+        </w:rPr>
+        <w:t xml:space="preserve">bijzonder </w:t>
+      </w:r>
+      <w:r>
+        <w:rPr>
+          <w:rFonts w:cstheme="minorHAnsi"/>
+        </w:rPr>
+        <w:t>goed ma</w:t>
+      </w:r>
+      <w:r>
+        <w:rPr>
+          <w:rFonts w:cstheme="minorHAnsi"/>
+        </w:rPr>
+        <w:t>ken</w:t>
+      </w:r>
+      <w:r>
+        <w:rPr>
+          <w:rFonts w:cstheme="minorHAnsi"/>
+        </w:rPr>
+        <w:t xml:space="preserve">, valt zijn optimistische afsluiting tegen waarin </w:t>
+      </w:r>
+      <w:r>
+        <w:rPr>
+          <w:rFonts w:cstheme="minorHAnsi"/>
+        </w:rPr>
+        <w:t xml:space="preserve">hij </w:t>
+      </w:r>
+      <w:r>
+        <w:rPr>
+          <w:rFonts w:cstheme="minorHAnsi"/>
+        </w:rPr>
+        <w:t>de hele kind</w:t>
+      </w:r>
+      <w:r>
+        <w:rPr>
+          <w:rFonts w:cstheme="minorHAnsi"/>
+        </w:rPr>
+        <w:t>-</w:t>
+      </w:r>
+      <w:r>
+        <w:rPr>
+          <w:rFonts w:cstheme="minorHAnsi"/>
+        </w:rPr>
+        <w:t>benadering ondersteunt, het idee van scholen als gemeenschap, het levenslang leren, de kindermaaltijden voor arme kinderen en trainingsprogramma’s om lokaal talent te vinden</w:t>
+      </w:r>
+      <w:r>
+        <w:rPr>
+          <w:rFonts w:cstheme="minorHAnsi"/>
+        </w:rPr>
+        <w:t>.</w:t>
+      </w:r>
+      <w:r>
+        <w:rPr>
+          <w:rFonts w:cstheme="minorHAnsi"/>
+        </w:rPr>
+        <w:t xml:space="preserve"> </w:t>
+      </w:r>
+      <w:proofErr w:type="spellStart"/>
+      <w:r>
+        <w:rPr>
+          <w:rFonts w:cstheme="minorHAnsi"/>
+        </w:rPr>
+        <w:t>Cowen</w:t>
+      </w:r>
+      <w:proofErr w:type="spellEnd"/>
+      <w:r>
+        <w:rPr>
+          <w:rFonts w:cstheme="minorHAnsi"/>
+        </w:rPr>
+        <w:t xml:space="preserve"> heeft gelijk dat </w:t>
+      </w:r>
+      <w:r>
+        <w:rPr>
+          <w:rFonts w:cstheme="minorHAnsi"/>
+        </w:rPr>
+        <w:t>aanpakken van de hardnekkige ongelijkheid</w:t>
+      </w:r>
+      <w:r>
+        <w:rPr>
+          <w:rFonts w:cstheme="minorHAnsi"/>
+        </w:rPr>
+        <w:t xml:space="preserve"> het onderwijs meer oplevert, evenals</w:t>
+      </w:r>
+      <w:r>
+        <w:rPr>
+          <w:rFonts w:cstheme="minorHAnsi"/>
+        </w:rPr>
+        <w:t xml:space="preserve"> inzichten in leerprocessen en politieke leiders die het welzijn van kinderen en jongeren serieus nemen.</w:t>
+      </w:r>
+      <w:r>
+        <w:rPr>
+          <w:rFonts w:cstheme="minorHAnsi"/>
+        </w:rPr>
+        <w:t xml:space="preserve"> </w:t>
+      </w:r>
+      <w:r>
+        <w:rPr>
+          <w:rFonts w:cstheme="minorHAnsi"/>
+        </w:rPr>
+        <w:t xml:space="preserve">Nu </w:t>
+      </w:r>
+      <w:r>
+        <w:rPr>
+          <w:rFonts w:cstheme="minorHAnsi"/>
+        </w:rPr>
+        <w:t xml:space="preserve">steekt </w:t>
+      </w:r>
+      <w:r>
+        <w:rPr>
+          <w:rFonts w:cstheme="minorHAnsi"/>
+        </w:rPr>
+        <w:t xml:space="preserve">het </w:t>
+      </w:r>
+      <w:r>
+        <w:rPr>
+          <w:rFonts w:cstheme="minorHAnsi"/>
+        </w:rPr>
+        <w:t xml:space="preserve">magertjes af bij wat er nu in </w:t>
+      </w:r>
+      <w:proofErr w:type="gramStart"/>
+      <w:r>
+        <w:rPr>
+          <w:rFonts w:cstheme="minorHAnsi"/>
+        </w:rPr>
+        <w:t>grote mensenwereld</w:t>
+      </w:r>
+      <w:proofErr w:type="gramEnd"/>
+      <w:r>
+        <w:rPr>
+          <w:rFonts w:cstheme="minorHAnsi"/>
+        </w:rPr>
+        <w:t xml:space="preserve"> gebeurt </w:t>
+      </w:r>
+      <w:r>
+        <w:rPr>
+          <w:rFonts w:cstheme="minorHAnsi"/>
+        </w:rPr>
+        <w:t xml:space="preserve">met </w:t>
+      </w:r>
+      <w:r>
+        <w:rPr>
+          <w:rFonts w:cstheme="minorHAnsi"/>
+        </w:rPr>
+        <w:t>het geld en de macht erachter.</w:t>
+      </w:r>
+    </w:p>
+    <w:p>
+      <w:pPr>
+        <w:spacing w:line="360" w:lineRule="auto"/>
+        <w:ind w:firstLine="720"/>
+        <w:rPr>
+          <w:rFonts w:cstheme="minorHAnsi"/>
+        </w:rPr>
+      </w:pPr>
+      <w:r>
+        <w:rPr>
+          <w:rFonts w:cstheme="minorHAnsi"/>
+        </w:rPr>
+        <w:t xml:space="preserve">Het stof moet neerdalen en dan is het goed om te beseffen dat het publieke onderwijs van alle mensen is en niet makkelijk is te ontmantelen. Dan </w:t>
+      </w:r>
+      <w:r>
+        <w:rPr>
+          <w:rFonts w:cstheme="minorHAnsi"/>
+        </w:rPr>
+        <w:t xml:space="preserve">is het </w:t>
+      </w:r>
+      <w:r>
+        <w:rPr>
+          <w:rFonts w:cstheme="minorHAnsi"/>
+        </w:rPr>
+        <w:t xml:space="preserve">ook goed </w:t>
+      </w:r>
+      <w:r>
+        <w:rPr>
+          <w:rFonts w:cstheme="minorHAnsi"/>
+        </w:rPr>
+        <w:t xml:space="preserve">om </w:t>
+      </w:r>
+      <w:r>
+        <w:rPr>
+          <w:rFonts w:cstheme="minorHAnsi"/>
+        </w:rPr>
+        <w:t>heel duidelijk</w:t>
+      </w:r>
+      <w:r>
+        <w:rPr>
+          <w:rFonts w:cstheme="minorHAnsi"/>
+        </w:rPr>
+        <w:t xml:space="preserve"> aansluiting te zoeken </w:t>
+      </w:r>
+      <w:r>
+        <w:rPr>
+          <w:rFonts w:cstheme="minorHAnsi"/>
+        </w:rPr>
+        <w:t>bij</w:t>
+      </w:r>
+      <w:r>
+        <w:rPr>
+          <w:rFonts w:cstheme="minorHAnsi"/>
+        </w:rPr>
+        <w:t xml:space="preserve"> die rijke Amerikaanse</w:t>
+      </w:r>
+      <w:r>
+        <w:rPr>
+          <w:rFonts w:cstheme="minorHAnsi"/>
+        </w:rPr>
+        <w:t xml:space="preserve"> geschiedenis van </w:t>
+      </w:r>
+      <w:r>
+        <w:rPr>
+          <w:rFonts w:cstheme="minorHAnsi"/>
+        </w:rPr>
+        <w:t xml:space="preserve">het </w:t>
+      </w:r>
+      <w:r>
+        <w:rPr>
+          <w:rFonts w:cstheme="minorHAnsi"/>
+        </w:rPr>
+        <w:t xml:space="preserve">publieke onderwijs in de </w:t>
       </w:r>
       <w:r>
         <w:rPr>
@@ -3491,13 +3948,19 @@
         <w:rPr>
           <w:rFonts w:cstheme="minorHAnsi"/>
         </w:rPr>
-        <w:t xml:space="preserve">is bijzonder met </w:t>
-      </w:r>
-      <w:r>
-        <w:rPr>
-          <w:rFonts w:cstheme="minorHAnsi"/>
-        </w:rPr>
-        <w:t>een groot aantal vooraanstaande personen (</w:t>
+        <w:t xml:space="preserve">met </w:t>
+      </w:r>
+      <w:r>
+        <w:rPr>
+          <w:rFonts w:cstheme="minorHAnsi"/>
+        </w:rPr>
+        <w:t>dat grote</w:t>
+      </w:r>
+      <w:r>
+        <w:rPr>
+          <w:rFonts w:cstheme="minorHAnsi"/>
+        </w:rPr>
+        <w:t xml:space="preserve"> aantal vooraanstaande personen (</w:t>
       </w:r>
       <w:r>
         <w:rPr>
@@ -3509,7 +3972,14 @@
         <w:rPr>
           <w:rFonts w:cstheme="minorHAnsi"/>
         </w:rPr>
-        <w:t xml:space="preserve">Horace Mann, </w:t>
+        <w:t xml:space="preserve">Horace </w:t>
+      </w:r>
+      <w:r>
+        <w:rPr>
+          <w:rFonts w:cstheme="minorHAnsi"/>
+        </w:rPr>
+        <w:lastRenderedPageBreak/>
+        <w:t xml:space="preserve">Mann, </w:t>
       </w:r>
       <w:r>
         <w:rPr>
@@ -3555,7 +4025,25 @@
         <w:rPr>
           <w:rFonts w:cstheme="minorHAnsi"/>
         </w:rPr>
-        <w:t xml:space="preserve"> allemaal van overtuigd zijn</w:t>
+        <w:t xml:space="preserve"> </w:t>
+      </w:r>
+      <w:r>
+        <w:rPr>
+          <w:rFonts w:cstheme="minorHAnsi"/>
+        </w:rPr>
+        <w:t xml:space="preserve">terecht </w:t>
+      </w:r>
+      <w:r>
+        <w:rPr>
+          <w:rFonts w:cstheme="minorHAnsi"/>
+        </w:rPr>
+        <w:t xml:space="preserve">allemaal van overtuigd </w:t>
+      </w:r>
+      <w:r>
+        <w:rPr>
+          <w:rFonts w:cstheme="minorHAnsi"/>
+        </w:rPr>
+        <w:t>waren</w:t>
       </w:r>
       <w:r>
         <w:rPr>
@@ -3597,25 +4085,49 @@
         <w:rPr>
           <w:rFonts w:cstheme="minorHAnsi"/>
         </w:rPr>
-        <w:t xml:space="preserve">in die ontwikkeling </w:t>
-      </w:r>
-      <w:r>
-        <w:rPr>
-          <w:rFonts w:cstheme="minorHAnsi"/>
-        </w:rPr>
-        <w:t xml:space="preserve">wetenschap kan helpen. </w:t>
-      </w:r>
-      <w:r>
-        <w:rPr>
-          <w:rFonts w:cstheme="minorHAnsi"/>
-        </w:rPr>
-        <w:t xml:space="preserve">Hun ideeën </w:t>
-      </w:r>
-      <w:r>
-        <w:rPr>
-          <w:rFonts w:cstheme="minorHAnsi"/>
-        </w:rPr>
-        <w:t xml:space="preserve">over cultuur en civilisatie </w:t>
+        <w:t xml:space="preserve">wetenschap </w:t>
+      </w:r>
+      <w:r>
+        <w:rPr>
+          <w:rFonts w:cstheme="minorHAnsi"/>
+        </w:rPr>
+        <w:t>in die ontwikkeling</w:t>
+      </w:r>
+      <w:r>
+        <w:rPr>
+          <w:rFonts w:cstheme="minorHAnsi"/>
+        </w:rPr>
+        <w:t xml:space="preserve"> kan helpen. </w:t>
+      </w:r>
+      <w:r>
+        <w:rPr>
+          <w:rFonts w:cstheme="minorHAnsi"/>
+        </w:rPr>
+        <w:t>Die</w:t>
+      </w:r>
+      <w:r>
+        <w:rPr>
+          <w:rFonts w:cstheme="minorHAnsi"/>
+        </w:rPr>
+        <w:t xml:space="preserve"> ideeën </w:t>
+      </w:r>
+      <w:r>
+        <w:rPr>
+          <w:rFonts w:cstheme="minorHAnsi"/>
+        </w:rPr>
+        <w:t xml:space="preserve">over </w:t>
+      </w:r>
+      <w:r>
+        <w:rPr>
+          <w:rFonts w:cstheme="minorHAnsi"/>
+        </w:rPr>
+        <w:t xml:space="preserve">onderwijs, </w:t>
+      </w:r>
+      <w:r>
+        <w:rPr>
+          <w:rFonts w:cstheme="minorHAnsi"/>
+        </w:rPr>
+        <w:t xml:space="preserve">cultuur en civilisatie </w:t>
       </w:r>
       <w:r>
         <w:rPr>
@@ -3639,26 +4151,37 @@
         <w:rPr>
           <w:rFonts w:cstheme="minorHAnsi"/>
         </w:rPr>
-        <w:t xml:space="preserve">generaties lang mensen over de </w:t>
-      </w:r>
-      <w:r>
-        <w:rPr>
-          <w:rFonts w:cstheme="minorHAnsi"/>
-        </w:rPr>
-        <w:t xml:space="preserve">hele </w:t>
-      </w:r>
-      <w:r>
-        <w:rPr>
-          <w:rFonts w:cstheme="minorHAnsi"/>
-        </w:rPr>
-        <w:lastRenderedPageBreak/>
-        <w:t>wereld. Nu er zo over oorlogsdreiging en investeren in bewapening wordt gesproken</w:t>
-      </w:r>
-      <w:r>
-        <w:rPr>
-          <w:rFonts w:cstheme="minorHAnsi"/>
-        </w:rPr>
-        <w:t xml:space="preserve"> om de democratie te verdedigen</w:t>
+        <w:t xml:space="preserve">generaties lang. </w:t>
+      </w:r>
+      <w:r>
+        <w:rPr>
+          <w:rFonts w:cstheme="minorHAnsi"/>
+        </w:rPr>
+        <w:t>De *Privateers* verbleken hierbij.</w:t>
+      </w:r>
+      <w:r>
+        <w:rPr>
+          <w:rFonts w:cstheme="minorHAnsi"/>
+        </w:rPr>
+        <w:t xml:space="preserve"> </w:t>
+      </w:r>
+      <w:r>
+        <w:rPr>
+          <w:rFonts w:cstheme="minorHAnsi"/>
+        </w:rPr>
+        <w:t>Zeker in een tijd van oorlog en bewape</w:t>
+      </w:r>
+      <w:r>
+        <w:rPr>
+          <w:rFonts w:cstheme="minorHAnsi"/>
+        </w:rPr>
+        <w:t>n</w:t>
+      </w:r>
+      <w:r>
+        <w:rPr>
+          <w:rFonts w:cstheme="minorHAnsi"/>
+        </w:rPr>
+        <w:t>ing</w:t>
       </w:r>
       <w:r>
         <w:rPr>
@@ -3670,7 +4193,43 @@
         <w:rPr>
           <w:rFonts w:cstheme="minorHAnsi"/>
         </w:rPr>
-        <w:t>is het goed is te doordenken hoe democratie van binnenuit verder te versterken is en welk onderwijs voor ieder kind daar voor nodig is.</w:t>
+        <w:t xml:space="preserve">is het goed te doordenken hoe </w:t>
+      </w:r>
+      <w:r>
+        <w:rPr>
+          <w:rFonts w:cstheme="minorHAnsi"/>
+        </w:rPr>
+        <w:t>we de samenleving</w:t>
+      </w:r>
+      <w:r>
+        <w:rPr>
+          <w:rFonts w:cstheme="minorHAnsi"/>
+        </w:rPr>
+        <w:t xml:space="preserve"> van binnenuit </w:t>
+      </w:r>
+      <w:r>
+        <w:rPr>
+          <w:rFonts w:cstheme="minorHAnsi"/>
+        </w:rPr>
+        <w:t>kunnen</w:t>
+      </w:r>
+      <w:r>
+        <w:rPr>
+          <w:rFonts w:cstheme="minorHAnsi"/>
+        </w:rPr>
+        <w:t xml:space="preserve"> versterken is en welk onderwijs voor ieder kind daarvoor nodig is.</w:t>
+      </w:r>
+      <w:r>
+        <w:rPr>
+          <w:rFonts w:cstheme="minorHAnsi"/>
+        </w:rPr>
+        <w:t xml:space="preserve">  </w:t>
+      </w:r>
+      <w:r>
+        <w:rPr>
+          <w:rFonts w:cstheme="minorHAnsi"/>
+        </w:rPr>
+        <w:t xml:space="preserve"> </w:t>
       </w:r>
     </w:p>
     <w:p>
@@ -3882,6 +4441,47 @@
           <w:lang w:val="en-US"/>
         </w:rPr>
         <w:t>.</w:t>
+      </w:r>
+    </w:p>
+    <w:p>
+      <w:pPr>
+        <w:spacing w:line="360" w:lineRule="auto"/>
+        <w:rPr>
+          <w:rFonts w:cstheme="minorHAnsi"/>
+          <w:lang w:val="en-US"/>
+        </w:rPr>
+      </w:pPr>
+    </w:p>
+    <w:p>
+      <w:pPr>
+        <w:spacing w:line="360" w:lineRule="auto"/>
+        <w:rPr>
+          <w:rFonts w:cstheme="minorHAnsi"/>
+          <w:lang w:val="en-US"/>
+        </w:rPr>
+      </w:pPr>
+      <w:r>
+        <w:rPr>
+          <w:rFonts w:cstheme="minorHAnsi"/>
+          <w:lang w:val="en-US"/>
+        </w:rPr>
+        <w:t xml:space="preserve">Ravitch, D. *‘Their kind of indoctrination’*. New York Review of Books. </w:t>
+      </w:r>
+      <w:proofErr w:type="gramStart"/>
+      <w:r>
+        <w:rPr>
+          <w:rFonts w:cstheme="minorHAnsi"/>
+          <w:lang w:val="en-US"/>
+        </w:rPr>
+        <w:t>January,</w:t>
+      </w:r>
+      <w:proofErr w:type="gramEnd"/>
+      <w:r>
+        <w:rPr>
+          <w:rFonts w:cstheme="minorHAnsi"/>
+          <w:lang w:val="en-US"/>
+        </w:rPr>
+        <w:t xml:space="preserve"> 11, 2025. </w:t>
       </w:r>
     </w:p>
     <w:sectPr>

</xml_diff>

<commit_message>
25-02-27, Cowen blog afgemaakt
</commit_message>
<xml_diff>
--- a/BlogsWord/Overdeprivatiseringvanhetonderwijs.docx
+++ b/BlogsWord/Overdeprivatiseringvanhetonderwijs.docx
@@ -410,456 +410,6 @@
         </w:rPr>
         <w:t xml:space="preserve">? </w:t>
       </w:r>
-      <w:r>
-        <w:rPr>
-          <w:rFonts w:cstheme="minorHAnsi"/>
-        </w:rPr>
-        <w:t>Als het om het beantwoorden van dit soort vragen gaat,</w:t>
-      </w:r>
-      <w:r>
-        <w:rPr>
-          <w:rFonts w:cstheme="minorHAnsi"/>
-        </w:rPr>
-        <w:t xml:space="preserve"> is Josh </w:t>
-      </w:r>
-      <w:proofErr w:type="spellStart"/>
-      <w:r>
-        <w:rPr>
-          <w:rFonts w:cstheme="minorHAnsi"/>
-        </w:rPr>
-        <w:t>Cowen</w:t>
-      </w:r>
-      <w:proofErr w:type="spellEnd"/>
-      <w:r>
-        <w:rPr>
-          <w:rFonts w:cstheme="minorHAnsi"/>
-        </w:rPr>
-        <w:t xml:space="preserve"> </w:t>
-      </w:r>
-      <w:r>
-        <w:rPr>
-          <w:rFonts w:cstheme="minorHAnsi"/>
-        </w:rPr>
-        <w:t>de</w:t>
-      </w:r>
-      <w:r>
-        <w:rPr>
-          <w:rFonts w:cstheme="minorHAnsi"/>
-        </w:rPr>
-        <w:t xml:space="preserve"> </w:t>
-      </w:r>
-      <w:r>
-        <w:rPr>
-          <w:rFonts w:cstheme="minorHAnsi"/>
-        </w:rPr>
-        <w:t>juiste persoon.</w:t>
-      </w:r>
-      <w:r>
-        <w:rPr>
-          <w:rFonts w:cstheme="minorHAnsi"/>
-        </w:rPr>
-        <w:t xml:space="preserve"> </w:t>
-      </w:r>
-      <w:r>
-        <w:rPr>
-          <w:rFonts w:cstheme="minorHAnsi"/>
-        </w:rPr>
-        <w:t xml:space="preserve">Hij </w:t>
-      </w:r>
-      <w:r>
-        <w:rPr>
-          <w:rFonts w:cstheme="minorHAnsi"/>
-        </w:rPr>
-        <w:t>i</w:t>
-      </w:r>
-      <w:r>
-        <w:rPr>
-          <w:rFonts w:cstheme="minorHAnsi"/>
-        </w:rPr>
-        <w:t xml:space="preserve">s </w:t>
-      </w:r>
-      <w:r>
-        <w:rPr>
-          <w:rFonts w:cstheme="minorHAnsi"/>
-        </w:rPr>
-        <w:t xml:space="preserve">ondertussen </w:t>
-      </w:r>
-      <w:r>
-        <w:rPr>
-          <w:rFonts w:cstheme="minorHAnsi"/>
-        </w:rPr>
-        <w:t xml:space="preserve">twintig jaar lang nauw </w:t>
-      </w:r>
-      <w:r>
-        <w:rPr>
-          <w:rFonts w:cstheme="minorHAnsi"/>
-        </w:rPr>
-        <w:t xml:space="preserve">betrokken bij het </w:t>
-      </w:r>
-      <w:r>
-        <w:rPr>
-          <w:rFonts w:cstheme="minorHAnsi"/>
-        </w:rPr>
-        <w:t xml:space="preserve">wetenschappelijk </w:t>
-      </w:r>
-      <w:r>
-        <w:rPr>
-          <w:rFonts w:cstheme="minorHAnsi"/>
-        </w:rPr>
-        <w:t>onderzoek naar schoolvouchers</w:t>
-      </w:r>
-      <w:r>
-        <w:rPr>
-          <w:rFonts w:cstheme="minorHAnsi"/>
-        </w:rPr>
-        <w:t xml:space="preserve">. </w:t>
-      </w:r>
-      <w:r>
-        <w:rPr>
-          <w:rFonts w:cstheme="minorHAnsi"/>
-        </w:rPr>
-        <w:t>Eerst</w:t>
-      </w:r>
-      <w:r>
-        <w:rPr>
-          <w:rFonts w:cstheme="minorHAnsi"/>
-        </w:rPr>
-        <w:t xml:space="preserve"> is hij enthousiast</w:t>
-      </w:r>
-      <w:r>
-        <w:rPr>
-          <w:rFonts w:cstheme="minorHAnsi"/>
-        </w:rPr>
-        <w:t xml:space="preserve"> en staat hij er open tegenover</w:t>
-      </w:r>
-      <w:r>
-        <w:rPr>
-          <w:rFonts w:cstheme="minorHAnsi"/>
-        </w:rPr>
-        <w:t xml:space="preserve">, maar op den duur </w:t>
-      </w:r>
-      <w:r>
-        <w:rPr>
-          <w:rFonts w:cstheme="minorHAnsi"/>
-        </w:rPr>
-        <w:t xml:space="preserve">is hij </w:t>
-      </w:r>
-      <w:r>
-        <w:rPr>
-          <w:rFonts w:cstheme="minorHAnsi"/>
-        </w:rPr>
-        <w:t xml:space="preserve">steeds kritischer </w:t>
-      </w:r>
-      <w:r>
-        <w:rPr>
-          <w:rFonts w:cstheme="minorHAnsi"/>
-        </w:rPr>
-        <w:t>geworden</w:t>
-      </w:r>
-      <w:r>
-        <w:rPr>
-          <w:rFonts w:cstheme="minorHAnsi"/>
-        </w:rPr>
-        <w:t xml:space="preserve">. Hij </w:t>
-      </w:r>
-      <w:r>
-        <w:rPr>
-          <w:rFonts w:cstheme="minorHAnsi"/>
-        </w:rPr>
-        <w:t xml:space="preserve">heeft recent </w:t>
-      </w:r>
-      <w:r>
-        <w:rPr>
-          <w:rFonts w:cstheme="minorHAnsi"/>
-        </w:rPr>
-        <w:t xml:space="preserve">hierover </w:t>
-      </w:r>
-      <w:r>
-        <w:rPr>
-          <w:rFonts w:cstheme="minorHAnsi"/>
-        </w:rPr>
-        <w:t xml:space="preserve">een </w:t>
-      </w:r>
-      <w:r>
-        <w:rPr>
-          <w:rFonts w:cstheme="minorHAnsi"/>
-        </w:rPr>
-        <w:t xml:space="preserve">mooie en </w:t>
-      </w:r>
-      <w:r>
-        <w:rPr>
-          <w:rFonts w:cstheme="minorHAnsi"/>
-        </w:rPr>
-        <w:t xml:space="preserve">uitgebreider studie geschreven: *The Privateers: How </w:t>
-      </w:r>
-      <w:proofErr w:type="spellStart"/>
-      <w:r>
-        <w:rPr>
-          <w:rFonts w:cstheme="minorHAnsi"/>
-        </w:rPr>
-        <w:t>Billionaires</w:t>
-      </w:r>
-      <w:proofErr w:type="spellEnd"/>
-      <w:r>
-        <w:rPr>
-          <w:rFonts w:cstheme="minorHAnsi"/>
-        </w:rPr>
-        <w:t xml:space="preserve"> </w:t>
-      </w:r>
-      <w:proofErr w:type="spellStart"/>
-      <w:r>
-        <w:rPr>
-          <w:rFonts w:cstheme="minorHAnsi"/>
-        </w:rPr>
-        <w:t>created</w:t>
-      </w:r>
-      <w:proofErr w:type="spellEnd"/>
-      <w:r>
-        <w:rPr>
-          <w:rFonts w:cstheme="minorHAnsi"/>
-        </w:rPr>
-        <w:t xml:space="preserve"> a culture of war </w:t>
-      </w:r>
-      <w:proofErr w:type="spellStart"/>
-      <w:r>
-        <w:rPr>
-          <w:rFonts w:cstheme="minorHAnsi"/>
-        </w:rPr>
-        <w:t>and</w:t>
-      </w:r>
-      <w:proofErr w:type="spellEnd"/>
-      <w:r>
-        <w:rPr>
-          <w:rFonts w:cstheme="minorHAnsi"/>
-        </w:rPr>
-        <w:t xml:space="preserve"> </w:t>
-      </w:r>
-      <w:proofErr w:type="spellStart"/>
-      <w:r>
-        <w:rPr>
-          <w:rFonts w:cstheme="minorHAnsi"/>
-        </w:rPr>
-        <w:t>sold</w:t>
-      </w:r>
-      <w:proofErr w:type="spellEnd"/>
-      <w:r>
-        <w:rPr>
-          <w:rFonts w:cstheme="minorHAnsi"/>
-        </w:rPr>
-        <w:t xml:space="preserve"> school vouchers*</w:t>
-      </w:r>
-      <w:r>
-        <w:rPr>
-          <w:rFonts w:cstheme="minorHAnsi"/>
-        </w:rPr>
-        <w:t>. Hij wil</w:t>
-      </w:r>
-      <w:r>
-        <w:rPr>
-          <w:rFonts w:cstheme="minorHAnsi"/>
-        </w:rPr>
-        <w:t xml:space="preserve"> dat meer mensen </w:t>
-      </w:r>
-      <w:r>
-        <w:rPr>
-          <w:rFonts w:cstheme="minorHAnsi"/>
-        </w:rPr>
-        <w:t xml:space="preserve">begrijpen wat de effecten ervan zijn op de publiek gefinancierde private scholen, welke problemen </w:t>
-      </w:r>
-      <w:r>
-        <w:rPr>
-          <w:rFonts w:cstheme="minorHAnsi"/>
-        </w:rPr>
-        <w:t>erdoor worden</w:t>
-      </w:r>
-      <w:r>
-        <w:rPr>
-          <w:rFonts w:cstheme="minorHAnsi"/>
-        </w:rPr>
-        <w:t xml:space="preserve"> veroorza</w:t>
-      </w:r>
-      <w:r>
-        <w:rPr>
-          <w:rFonts w:cstheme="minorHAnsi"/>
-        </w:rPr>
-        <w:t>akt</w:t>
-      </w:r>
-      <w:r>
-        <w:rPr>
-          <w:rFonts w:cstheme="minorHAnsi"/>
-        </w:rPr>
-        <w:t xml:space="preserve"> en</w:t>
-      </w:r>
-      <w:r>
-        <w:rPr>
-          <w:rFonts w:cstheme="minorHAnsi"/>
-        </w:rPr>
-        <w:t xml:space="preserve"> hoe die ondertussen</w:t>
-      </w:r>
-      <w:r>
-        <w:rPr>
-          <w:rFonts w:cstheme="minorHAnsi"/>
-        </w:rPr>
-        <w:t xml:space="preserve"> in het publieke onderwijs doorwerk</w:t>
-      </w:r>
-      <w:r>
-        <w:rPr>
-          <w:rFonts w:cstheme="minorHAnsi"/>
-        </w:rPr>
-        <w:t>en</w:t>
-      </w:r>
-      <w:r>
-        <w:rPr>
-          <w:rFonts w:cstheme="minorHAnsi"/>
-        </w:rPr>
-        <w:t>.</w:t>
-      </w:r>
-      <w:r>
-        <w:rPr>
-          <w:rFonts w:cstheme="minorHAnsi"/>
-        </w:rPr>
-        <w:t xml:space="preserve"> </w:t>
-      </w:r>
-      <w:r>
-        <w:rPr>
-          <w:rFonts w:cstheme="minorHAnsi"/>
-        </w:rPr>
-        <w:t>Het verhaal van schoolvouchers</w:t>
-      </w:r>
-      <w:r>
-        <w:rPr>
-          <w:rFonts w:cstheme="minorHAnsi"/>
-        </w:rPr>
-        <w:t xml:space="preserve"> </w:t>
-      </w:r>
-      <w:r>
-        <w:rPr>
-          <w:rFonts w:cstheme="minorHAnsi"/>
-        </w:rPr>
-        <w:t xml:space="preserve">is het verhaal van </w:t>
-      </w:r>
-      <w:r>
-        <w:rPr>
-          <w:rFonts w:cstheme="minorHAnsi"/>
-        </w:rPr>
-        <w:t>een kleine groep</w:t>
-      </w:r>
-      <w:r>
-        <w:rPr>
-          <w:rFonts w:cstheme="minorHAnsi"/>
-        </w:rPr>
-        <w:t>,</w:t>
-      </w:r>
-      <w:r>
-        <w:rPr>
-          <w:rFonts w:cstheme="minorHAnsi"/>
-        </w:rPr>
-        <w:t xml:space="preserve"> onderling </w:t>
-      </w:r>
-      <w:r>
-        <w:rPr>
-          <w:rFonts w:cstheme="minorHAnsi"/>
-        </w:rPr>
-        <w:t xml:space="preserve">sterk </w:t>
-      </w:r>
-      <w:r>
-        <w:rPr>
-          <w:rFonts w:cstheme="minorHAnsi"/>
-        </w:rPr>
-        <w:t>verbonden conservatieve voorstanders</w:t>
-      </w:r>
-      <w:r>
-        <w:rPr>
-          <w:rFonts w:cstheme="minorHAnsi"/>
-        </w:rPr>
-        <w:t xml:space="preserve"> en organisaties</w:t>
-      </w:r>
-      <w:r>
-        <w:rPr>
-          <w:rFonts w:cstheme="minorHAnsi"/>
-        </w:rPr>
-        <w:t xml:space="preserve">, </w:t>
-      </w:r>
-      <w:r>
-        <w:rPr>
-          <w:rFonts w:cstheme="minorHAnsi"/>
-        </w:rPr>
-        <w:t>die relaties h</w:t>
-      </w:r>
-      <w:r>
-        <w:rPr>
-          <w:rFonts w:cstheme="minorHAnsi"/>
-        </w:rPr>
-        <w:t xml:space="preserve">ebben met </w:t>
-      </w:r>
-      <w:r>
-        <w:rPr>
-          <w:rFonts w:cstheme="minorHAnsi"/>
-        </w:rPr>
-        <w:t>de rijkste en invloedrijkste spelers in de rechtse politiek van de VS</w:t>
-      </w:r>
-      <w:r>
-        <w:rPr>
-          <w:rFonts w:cstheme="minorHAnsi"/>
-        </w:rPr>
-        <w:t xml:space="preserve"> </w:t>
-      </w:r>
-      <w:r>
-        <w:rPr>
-          <w:rFonts w:cstheme="minorHAnsi"/>
-        </w:rPr>
-        <w:t>en</w:t>
-      </w:r>
-      <w:r>
-        <w:rPr>
-          <w:rFonts w:cstheme="minorHAnsi"/>
-        </w:rPr>
-        <w:t xml:space="preserve"> </w:t>
-      </w:r>
-      <w:r>
-        <w:rPr>
-          <w:rFonts w:cstheme="minorHAnsi"/>
-        </w:rPr>
-        <w:t xml:space="preserve">is </w:t>
-      </w:r>
-      <w:r>
-        <w:rPr>
-          <w:rFonts w:cstheme="minorHAnsi"/>
-        </w:rPr>
-        <w:t xml:space="preserve">volgens </w:t>
-      </w:r>
-      <w:proofErr w:type="spellStart"/>
-      <w:r>
-        <w:rPr>
-          <w:rFonts w:cstheme="minorHAnsi"/>
-        </w:rPr>
-        <w:t>Cowen</w:t>
-      </w:r>
-      <w:proofErr w:type="spellEnd"/>
-      <w:r>
-        <w:rPr>
-          <w:rFonts w:cstheme="minorHAnsi"/>
-        </w:rPr>
-        <w:t xml:space="preserve"> niets anders dan</w:t>
-      </w:r>
-      <w:r>
-        <w:rPr>
-          <w:rFonts w:cstheme="minorHAnsi"/>
-        </w:rPr>
-        <w:t xml:space="preserve"> </w:t>
-      </w:r>
-      <w:r>
-        <w:rPr>
-          <w:rFonts w:cstheme="minorHAnsi"/>
-        </w:rPr>
-        <w:t>religieus nationalisme.</w:t>
-      </w:r>
-      <w:r>
-        <w:rPr>
-          <w:rFonts w:cstheme="minorHAnsi"/>
-        </w:rPr>
-        <w:t xml:space="preserve"> </w:t>
-      </w:r>
     </w:p>
     <w:p>
       <w:pPr>
@@ -873,7 +423,57 @@
         <w:rPr>
           <w:rFonts w:cstheme="minorHAnsi"/>
         </w:rPr>
-        <w:t>D</w:t>
+        <w:t>Als het om het beantwoorden van dit soort vragen gaat,</w:t>
+      </w:r>
+      <w:r>
+        <w:rPr>
+          <w:rFonts w:cstheme="minorHAnsi"/>
+        </w:rPr>
+        <w:t xml:space="preserve"> is Josh </w:t>
+      </w:r>
+      <w:proofErr w:type="spellStart"/>
+      <w:r>
+        <w:rPr>
+          <w:rFonts w:cstheme="minorHAnsi"/>
+        </w:rPr>
+        <w:t>Cowen</w:t>
+      </w:r>
+      <w:proofErr w:type="spellEnd"/>
+      <w:r>
+        <w:rPr>
+          <w:rFonts w:cstheme="minorHAnsi"/>
+        </w:rPr>
+        <w:t xml:space="preserve"> </w:t>
+      </w:r>
+      <w:r>
+        <w:rPr>
+          <w:rFonts w:cstheme="minorHAnsi"/>
+        </w:rPr>
+        <w:t>de</w:t>
+      </w:r>
+      <w:r>
+        <w:rPr>
+          <w:rFonts w:cstheme="minorHAnsi"/>
+        </w:rPr>
+        <w:t xml:space="preserve"> </w:t>
+      </w:r>
+      <w:r>
+        <w:rPr>
+          <w:rFonts w:cstheme="minorHAnsi"/>
+        </w:rPr>
+        <w:t>juiste persoon.</w:t>
+      </w:r>
+      <w:r>
+        <w:rPr>
+          <w:rFonts w:cstheme="minorHAnsi"/>
+        </w:rPr>
+        <w:t xml:space="preserve"> </w:t>
+      </w:r>
+      <w:r>
+        <w:rPr>
+          <w:rFonts w:cstheme="minorHAnsi"/>
+        </w:rPr>
+        <w:t xml:space="preserve">Hij </w:t>
       </w:r>
       <w:r>
         <w:rPr>
@@ -885,37 +485,7 @@
         <w:rPr>
           <w:rFonts w:cstheme="minorHAnsi"/>
         </w:rPr>
-        <w:t>e v</w:t>
-      </w:r>
-      <w:r>
-        <w:rPr>
-          <w:rFonts w:cstheme="minorHAnsi"/>
-        </w:rPr>
-        <w:t>oucher</w:t>
-      </w:r>
-      <w:r>
-        <w:rPr>
-          <w:rFonts w:cstheme="minorHAnsi"/>
-        </w:rPr>
-        <w:t>-</w:t>
-      </w:r>
-      <w:r>
-        <w:rPr>
-          <w:rFonts w:cstheme="minorHAnsi"/>
-        </w:rPr>
-        <w:t>programma</w:t>
-      </w:r>
-      <w:r>
-        <w:rPr>
-          <w:rFonts w:cstheme="minorHAnsi"/>
-        </w:rPr>
-        <w:t>’s</w:t>
-      </w:r>
-      <w:r>
-        <w:rPr>
-          <w:rFonts w:cstheme="minorHAnsi"/>
-        </w:rPr>
-        <w:t xml:space="preserve"> bereiden zich </w:t>
+        <w:t xml:space="preserve">s </w:t>
       </w:r>
       <w:r>
         <w:rPr>
@@ -927,31 +497,333 @@
         <w:rPr>
           <w:rFonts w:cstheme="minorHAnsi"/>
         </w:rPr>
-        <w:t xml:space="preserve">maar uit, terwijl de bewijsvoering ertegen zich </w:t>
-      </w:r>
-      <w:r>
-        <w:rPr>
-          <w:rFonts w:cstheme="minorHAnsi"/>
-        </w:rPr>
-        <w:t xml:space="preserve">juist </w:t>
-      </w:r>
-      <w:r>
-        <w:rPr>
-          <w:rFonts w:cstheme="minorHAnsi"/>
-        </w:rPr>
-        <w:t xml:space="preserve">opstapelt. </w:t>
-      </w:r>
-      <w:r>
-        <w:rPr>
-          <w:rFonts w:cstheme="minorHAnsi"/>
-        </w:rPr>
-        <w:t xml:space="preserve">Josh </w:t>
+        <w:t xml:space="preserve">twintig jaar lang nauw </w:t>
+      </w:r>
+      <w:r>
+        <w:rPr>
+          <w:rFonts w:cstheme="minorHAnsi"/>
+        </w:rPr>
+        <w:t xml:space="preserve">betrokken bij het </w:t>
+      </w:r>
+      <w:r>
+        <w:rPr>
+          <w:rFonts w:cstheme="minorHAnsi"/>
+        </w:rPr>
+        <w:t xml:space="preserve">wetenschappelijk </w:t>
+      </w:r>
+      <w:r>
+        <w:rPr>
+          <w:rFonts w:cstheme="minorHAnsi"/>
+        </w:rPr>
+        <w:t>onderzoek naar schoolvouchers</w:t>
+      </w:r>
+      <w:r>
+        <w:rPr>
+          <w:rFonts w:cstheme="minorHAnsi"/>
+        </w:rPr>
+        <w:t xml:space="preserve">. </w:t>
+      </w:r>
+      <w:r>
+        <w:rPr>
+          <w:rFonts w:cstheme="minorHAnsi"/>
+        </w:rPr>
+        <w:t>Eerst</w:t>
+      </w:r>
+      <w:r>
+        <w:rPr>
+          <w:rFonts w:cstheme="minorHAnsi"/>
+        </w:rPr>
+        <w:t xml:space="preserve"> is hij enthousiast</w:t>
+      </w:r>
+      <w:r>
+        <w:rPr>
+          <w:rFonts w:cstheme="minorHAnsi"/>
+        </w:rPr>
+        <w:t xml:space="preserve"> en staat hij er open tegenover</w:t>
+      </w:r>
+      <w:r>
+        <w:rPr>
+          <w:rFonts w:cstheme="minorHAnsi"/>
+        </w:rPr>
+        <w:t xml:space="preserve">, maar op den duur </w:t>
+      </w:r>
+      <w:r>
+        <w:rPr>
+          <w:rFonts w:cstheme="minorHAnsi"/>
+        </w:rPr>
+        <w:t xml:space="preserve">is hij </w:t>
+      </w:r>
+      <w:r>
+        <w:rPr>
+          <w:rFonts w:cstheme="minorHAnsi"/>
+        </w:rPr>
+        <w:t xml:space="preserve">steeds kritischer </w:t>
+      </w:r>
+      <w:r>
+        <w:rPr>
+          <w:rFonts w:cstheme="minorHAnsi"/>
+        </w:rPr>
+        <w:t>geworden</w:t>
+      </w:r>
+      <w:r>
+        <w:rPr>
+          <w:rFonts w:cstheme="minorHAnsi"/>
+        </w:rPr>
+        <w:t xml:space="preserve">. Hij </w:t>
+      </w:r>
+      <w:r>
+        <w:rPr>
+          <w:rFonts w:cstheme="minorHAnsi"/>
+        </w:rPr>
+        <w:t xml:space="preserve">heeft recent </w:t>
+      </w:r>
+      <w:r>
+        <w:rPr>
+          <w:rFonts w:cstheme="minorHAnsi"/>
+        </w:rPr>
+        <w:t xml:space="preserve">hierover </w:t>
+      </w:r>
+      <w:r>
+        <w:rPr>
+          <w:rFonts w:cstheme="minorHAnsi"/>
+        </w:rPr>
+        <w:t xml:space="preserve">een </w:t>
+      </w:r>
+      <w:r>
+        <w:rPr>
+          <w:rFonts w:cstheme="minorHAnsi"/>
+        </w:rPr>
+        <w:t xml:space="preserve">mooie en </w:t>
+      </w:r>
+      <w:r>
+        <w:rPr>
+          <w:rFonts w:cstheme="minorHAnsi"/>
+        </w:rPr>
+        <w:t xml:space="preserve">uitgebreider studie geschreven: *The Privateers: How </w:t>
       </w:r>
       <w:proofErr w:type="spellStart"/>
       <w:r>
         <w:rPr>
           <w:rFonts w:cstheme="minorHAnsi"/>
         </w:rPr>
+        <w:t>Billionaires</w:t>
+      </w:r>
+      <w:proofErr w:type="spellEnd"/>
+      <w:r>
+        <w:rPr>
+          <w:rFonts w:cstheme="minorHAnsi"/>
+        </w:rPr>
+        <w:t xml:space="preserve"> </w:t>
+      </w:r>
+      <w:proofErr w:type="spellStart"/>
+      <w:r>
+        <w:rPr>
+          <w:rFonts w:cstheme="minorHAnsi"/>
+        </w:rPr>
+        <w:t>created</w:t>
+      </w:r>
+      <w:proofErr w:type="spellEnd"/>
+      <w:r>
+        <w:rPr>
+          <w:rFonts w:cstheme="minorHAnsi"/>
+        </w:rPr>
+        <w:t xml:space="preserve"> a culture of war </w:t>
+      </w:r>
+      <w:proofErr w:type="spellStart"/>
+      <w:r>
+        <w:rPr>
+          <w:rFonts w:cstheme="minorHAnsi"/>
+        </w:rPr>
+        <w:t>and</w:t>
+      </w:r>
+      <w:proofErr w:type="spellEnd"/>
+      <w:r>
+        <w:rPr>
+          <w:rFonts w:cstheme="minorHAnsi"/>
+        </w:rPr>
+        <w:t xml:space="preserve"> </w:t>
+      </w:r>
+      <w:proofErr w:type="spellStart"/>
+      <w:r>
+        <w:rPr>
+          <w:rFonts w:cstheme="minorHAnsi"/>
+        </w:rPr>
+        <w:t>sold</w:t>
+      </w:r>
+      <w:proofErr w:type="spellEnd"/>
+      <w:r>
+        <w:rPr>
+          <w:rFonts w:cstheme="minorHAnsi"/>
+        </w:rPr>
+        <w:t xml:space="preserve"> school vouchers*</w:t>
+      </w:r>
+      <w:r>
+        <w:rPr>
+          <w:rFonts w:cstheme="minorHAnsi"/>
+        </w:rPr>
+        <w:t>. Hij wil</w:t>
+      </w:r>
+      <w:r>
+        <w:rPr>
+          <w:rFonts w:cstheme="minorHAnsi"/>
+        </w:rPr>
+        <w:t xml:space="preserve"> dat meer mensen </w:t>
+      </w:r>
+      <w:r>
+        <w:rPr>
+          <w:rFonts w:cstheme="minorHAnsi"/>
+        </w:rPr>
+        <w:t xml:space="preserve">begrijpen wat de effecten ervan zijn op de publiek gefinancierde private scholen, welke problemen </w:t>
+      </w:r>
+      <w:r>
+        <w:rPr>
+          <w:rFonts w:cstheme="minorHAnsi"/>
+        </w:rPr>
+        <w:t>erdoor worden</w:t>
+      </w:r>
+      <w:r>
+        <w:rPr>
+          <w:rFonts w:cstheme="minorHAnsi"/>
+        </w:rPr>
+        <w:t xml:space="preserve"> veroorza</w:t>
+      </w:r>
+      <w:r>
+        <w:rPr>
+          <w:rFonts w:cstheme="minorHAnsi"/>
+        </w:rPr>
+        <w:t>akt</w:t>
+      </w:r>
+      <w:r>
+        <w:rPr>
+          <w:rFonts w:cstheme="minorHAnsi"/>
+        </w:rPr>
+        <w:t xml:space="preserve"> en</w:t>
+      </w:r>
+      <w:r>
+        <w:rPr>
+          <w:rFonts w:cstheme="minorHAnsi"/>
+        </w:rPr>
+        <w:t xml:space="preserve"> hoe die ondertussen</w:t>
+      </w:r>
+      <w:r>
+        <w:rPr>
+          <w:rFonts w:cstheme="minorHAnsi"/>
+        </w:rPr>
+        <w:t xml:space="preserve"> in het publieke onderwijs doorwerk</w:t>
+      </w:r>
+      <w:r>
+        <w:rPr>
+          <w:rFonts w:cstheme="minorHAnsi"/>
+        </w:rPr>
+        <w:t>en</w:t>
+      </w:r>
+      <w:r>
+        <w:rPr>
+          <w:rFonts w:cstheme="minorHAnsi"/>
+        </w:rPr>
+        <w:t>.</w:t>
+      </w:r>
+      <w:r>
+        <w:rPr>
+          <w:rFonts w:cstheme="minorHAnsi"/>
+        </w:rPr>
+        <w:t xml:space="preserve"> </w:t>
+      </w:r>
+      <w:r>
+        <w:rPr>
+          <w:rFonts w:cstheme="minorHAnsi"/>
+        </w:rPr>
+        <w:t>Het verhaal van schoolvouchers</w:t>
+      </w:r>
+      <w:r>
+        <w:rPr>
+          <w:rFonts w:cstheme="minorHAnsi"/>
+        </w:rPr>
+        <w:t xml:space="preserve"> </w:t>
+      </w:r>
+      <w:r>
+        <w:rPr>
+          <w:rFonts w:cstheme="minorHAnsi"/>
+        </w:rPr>
+        <w:t xml:space="preserve">is het verhaal van </w:t>
+      </w:r>
+      <w:r>
+        <w:rPr>
+          <w:rFonts w:cstheme="minorHAnsi"/>
+        </w:rPr>
+        <w:t>een kleine groep</w:t>
+      </w:r>
+      <w:r>
+        <w:rPr>
+          <w:rFonts w:cstheme="minorHAnsi"/>
+        </w:rPr>
+        <w:t>,</w:t>
+      </w:r>
+      <w:r>
+        <w:rPr>
+          <w:rFonts w:cstheme="minorHAnsi"/>
+        </w:rPr>
+        <w:t xml:space="preserve"> onderling </w:t>
+      </w:r>
+      <w:r>
+        <w:rPr>
+          <w:rFonts w:cstheme="minorHAnsi"/>
+        </w:rPr>
+        <w:t xml:space="preserve">sterk </w:t>
+      </w:r>
+      <w:r>
+        <w:rPr>
+          <w:rFonts w:cstheme="minorHAnsi"/>
+        </w:rPr>
+        <w:t>verbonden conservatieve voorstanders</w:t>
+      </w:r>
+      <w:r>
+        <w:rPr>
+          <w:rFonts w:cstheme="minorHAnsi"/>
+        </w:rPr>
+        <w:t xml:space="preserve"> en organisaties</w:t>
+      </w:r>
+      <w:r>
+        <w:rPr>
+          <w:rFonts w:cstheme="minorHAnsi"/>
+        </w:rPr>
+        <w:t xml:space="preserve">, </w:t>
+      </w:r>
+      <w:r>
+        <w:rPr>
+          <w:rFonts w:cstheme="minorHAnsi"/>
+        </w:rPr>
+        <w:t>die relaties h</w:t>
+      </w:r>
+      <w:r>
+        <w:rPr>
+          <w:rFonts w:cstheme="minorHAnsi"/>
+        </w:rPr>
+        <w:t xml:space="preserve">ebben met </w:t>
+      </w:r>
+      <w:r>
+        <w:rPr>
+          <w:rFonts w:cstheme="minorHAnsi"/>
+        </w:rPr>
+        <w:t>de rijkste en invloedrijkste spelers in de rechtse politiek van de VS</w:t>
+      </w:r>
+      <w:r>
+        <w:rPr>
+          <w:rFonts w:cstheme="minorHAnsi"/>
+        </w:rPr>
+        <w:t>. V</w:t>
+      </w:r>
+      <w:r>
+        <w:rPr>
+          <w:rFonts w:cstheme="minorHAnsi"/>
+        </w:rPr>
+        <w:t xml:space="preserve">olgens </w:t>
+      </w:r>
+      <w:proofErr w:type="spellStart"/>
+      <w:r>
+        <w:rPr>
+          <w:rFonts w:cstheme="minorHAnsi"/>
+        </w:rPr>
         <w:t>Cowen</w:t>
       </w:r>
       <w:proofErr w:type="spellEnd"/>
@@ -959,128 +831,37 @@
         <w:rPr>
           <w:rFonts w:cstheme="minorHAnsi"/>
         </w:rPr>
-        <w:t xml:space="preserve"> heeft lang veel vertrouwen gehad in het idee dat</w:t>
-      </w:r>
-      <w:r>
-        <w:rPr>
-          <w:rFonts w:cstheme="minorHAnsi"/>
-        </w:rPr>
-        <w:t xml:space="preserve"> onderzoek</w:t>
-      </w:r>
-      <w:r>
-        <w:rPr>
-          <w:rFonts w:cstheme="minorHAnsi"/>
-        </w:rPr>
-        <w:t xml:space="preserve"> het overheidsbeleid </w:t>
-      </w:r>
-      <w:r>
-        <w:rPr>
-          <w:rFonts w:cstheme="minorHAnsi"/>
-        </w:rPr>
-        <w:t>kan</w:t>
-      </w:r>
-      <w:r>
-        <w:rPr>
-          <w:rFonts w:cstheme="minorHAnsi"/>
-        </w:rPr>
-        <w:t xml:space="preserve"> informeren en dat zo’n wetenschappelijke benadering in het onderwijs gemist wordt</w:t>
-      </w:r>
-      <w:r>
-        <w:rPr>
-          <w:rFonts w:cstheme="minorHAnsi"/>
-        </w:rPr>
-        <w:t>,</w:t>
-      </w:r>
-      <w:r>
-        <w:rPr>
-          <w:rFonts w:cstheme="minorHAnsi"/>
-        </w:rPr>
-        <w:t xml:space="preserve"> waar het werk </w:t>
-      </w:r>
-      <w:r>
-        <w:rPr>
-          <w:rFonts w:cstheme="minorHAnsi"/>
-        </w:rPr>
-        <w:t>meer</w:t>
-      </w:r>
-      <w:r>
-        <w:rPr>
-          <w:rFonts w:cstheme="minorHAnsi"/>
-        </w:rPr>
-        <w:t xml:space="preserve"> als</w:t>
-      </w:r>
-      <w:r>
-        <w:rPr>
-          <w:rFonts w:cstheme="minorHAnsi"/>
-        </w:rPr>
-        <w:t xml:space="preserve"> kunst dan </w:t>
-      </w:r>
-      <w:r>
-        <w:rPr>
-          <w:rFonts w:cstheme="minorHAnsi"/>
-        </w:rPr>
-        <w:t xml:space="preserve">als </w:t>
-      </w:r>
-      <w:r>
-        <w:rPr>
-          <w:rFonts w:cstheme="minorHAnsi"/>
-        </w:rPr>
-        <w:t>wetenschap</w:t>
-      </w:r>
-      <w:r>
-        <w:rPr>
-          <w:rFonts w:cstheme="minorHAnsi"/>
-        </w:rPr>
-        <w:t xml:space="preserve"> wordt gezien</w:t>
-      </w:r>
-      <w:r>
-        <w:rPr>
-          <w:rFonts w:cstheme="minorHAnsi"/>
-        </w:rPr>
-        <w:t xml:space="preserve">. Over dat vertrouwen is hij onderhand behoorlijk sceptisch </w:t>
-      </w:r>
-      <w:r>
-        <w:rPr>
-          <w:rFonts w:cstheme="minorHAnsi"/>
-        </w:rPr>
-        <w:lastRenderedPageBreak/>
-        <w:t>geworden</w:t>
-      </w:r>
-      <w:r>
-        <w:rPr>
-          <w:rFonts w:cstheme="minorHAnsi"/>
-        </w:rPr>
-        <w:t xml:space="preserve"> nu het </w:t>
-      </w:r>
-      <w:r>
-        <w:rPr>
-          <w:rFonts w:cstheme="minorHAnsi"/>
-        </w:rPr>
-        <w:t xml:space="preserve">om de vrije markt en het geloof </w:t>
-      </w:r>
-      <w:r>
-        <w:rPr>
-          <w:rFonts w:cstheme="minorHAnsi"/>
-        </w:rPr>
-        <w:t>gaat,</w:t>
-      </w:r>
-      <w:r>
-        <w:rPr>
-          <w:rFonts w:cstheme="minorHAnsi"/>
-        </w:rPr>
-        <w:t xml:space="preserve"> om uitsluiting en isolatie</w:t>
-      </w:r>
-      <w:r>
-        <w:rPr>
-          <w:rFonts w:cstheme="minorHAnsi"/>
-        </w:rPr>
-        <w:t xml:space="preserve">. </w:t>
-      </w:r>
-      <w:r>
-        <w:rPr>
-          <w:rFonts w:cstheme="minorHAnsi"/>
-        </w:rPr>
-        <w:t xml:space="preserve"> Maar eerst maar eens dat verhaal. </w:t>
+        <w:t xml:space="preserve"> </w:t>
+      </w:r>
+      <w:r>
+        <w:rPr>
+          <w:rFonts w:cstheme="minorHAnsi"/>
+        </w:rPr>
+        <w:t xml:space="preserve">is het denken vanuit schoolvouchers </w:t>
+      </w:r>
+      <w:r>
+        <w:rPr>
+          <w:rFonts w:cstheme="minorHAnsi"/>
+        </w:rPr>
+        <w:t>niets anders dan</w:t>
+      </w:r>
+      <w:r>
+        <w:rPr>
+          <w:rFonts w:cstheme="minorHAnsi"/>
+        </w:rPr>
+        <w:t xml:space="preserve"> </w:t>
+      </w:r>
+      <w:r>
+        <w:rPr>
+          <w:rFonts w:cstheme="minorHAnsi"/>
+        </w:rPr>
+        <w:t>religieus nationalisme.</w:t>
+      </w:r>
+      <w:r>
+        <w:rPr>
+          <w:rFonts w:cstheme="minorHAnsi"/>
+        </w:rPr>
+        <w:t xml:space="preserve"> </w:t>
       </w:r>
     </w:p>
     <w:p>
@@ -1091,40 +872,212 @@
           <w:rFonts w:cstheme="minorHAnsi"/>
         </w:rPr>
       </w:pPr>
+      <w:r>
+        <w:rPr>
+          <w:rFonts w:cstheme="minorHAnsi"/>
+        </w:rPr>
+        <w:t>De v</w:t>
+      </w:r>
+      <w:r>
+        <w:rPr>
+          <w:rFonts w:cstheme="minorHAnsi"/>
+        </w:rPr>
+        <w:t>oucher</w:t>
+      </w:r>
+      <w:r>
+        <w:rPr>
+          <w:rFonts w:cstheme="minorHAnsi"/>
+        </w:rPr>
+        <w:t>-</w:t>
+      </w:r>
+      <w:r>
+        <w:rPr>
+          <w:rFonts w:cstheme="minorHAnsi"/>
+        </w:rPr>
+        <w:t>programma</w:t>
+      </w:r>
+      <w:r>
+        <w:rPr>
+          <w:rFonts w:cstheme="minorHAnsi"/>
+        </w:rPr>
+        <w:t>’s</w:t>
+      </w:r>
+      <w:r>
+        <w:rPr>
+          <w:rFonts w:cstheme="minorHAnsi"/>
+        </w:rPr>
+        <w:t xml:space="preserve"> bereiden zich </w:t>
+      </w:r>
+      <w:r>
+        <w:rPr>
+          <w:rFonts w:cstheme="minorHAnsi"/>
+        </w:rPr>
+        <w:t xml:space="preserve">ondertussen </w:t>
+      </w:r>
+      <w:r>
+        <w:rPr>
+          <w:rFonts w:cstheme="minorHAnsi"/>
+        </w:rPr>
+        <w:t xml:space="preserve">maar uit, terwijl de bewijsvoering ertegen zich </w:t>
+      </w:r>
+      <w:r>
+        <w:rPr>
+          <w:rFonts w:cstheme="minorHAnsi"/>
+        </w:rPr>
+        <w:t xml:space="preserve">juist </w:t>
+      </w:r>
+      <w:r>
+        <w:rPr>
+          <w:rFonts w:cstheme="minorHAnsi"/>
+        </w:rPr>
+        <w:t xml:space="preserve">opstapelt. </w:t>
+      </w:r>
+      <w:r>
+        <w:rPr>
+          <w:rFonts w:cstheme="minorHAnsi"/>
+        </w:rPr>
+        <w:t xml:space="preserve">Josh </w:t>
+      </w:r>
+      <w:proofErr w:type="spellStart"/>
+      <w:r>
+        <w:rPr>
+          <w:rFonts w:cstheme="minorHAnsi"/>
+        </w:rPr>
+        <w:t>Cowen</w:t>
+      </w:r>
+      <w:proofErr w:type="spellEnd"/>
+      <w:r>
+        <w:rPr>
+          <w:rFonts w:cstheme="minorHAnsi"/>
+        </w:rPr>
+        <w:t xml:space="preserve"> heeft lang veel vertrouwen gehad in het idee dat</w:t>
+      </w:r>
+      <w:r>
+        <w:rPr>
+          <w:rFonts w:cstheme="minorHAnsi"/>
+        </w:rPr>
+        <w:t xml:space="preserve"> onderzoek</w:t>
+      </w:r>
+      <w:r>
+        <w:rPr>
+          <w:rFonts w:cstheme="minorHAnsi"/>
+        </w:rPr>
+        <w:t xml:space="preserve"> het overheidsbeleid </w:t>
+      </w:r>
+      <w:r>
+        <w:rPr>
+          <w:rFonts w:cstheme="minorHAnsi"/>
+        </w:rPr>
+        <w:t>kan</w:t>
+      </w:r>
+      <w:r>
+        <w:rPr>
+          <w:rFonts w:cstheme="minorHAnsi"/>
+        </w:rPr>
+        <w:t xml:space="preserve"> informeren en dat zo’n wetenschappelijke benadering in het onderwijs gemist wordt</w:t>
+      </w:r>
+      <w:r>
+        <w:rPr>
+          <w:rFonts w:cstheme="minorHAnsi"/>
+        </w:rPr>
+        <w:t>,</w:t>
+      </w:r>
+      <w:r>
+        <w:rPr>
+          <w:rFonts w:cstheme="minorHAnsi"/>
+        </w:rPr>
+        <w:t xml:space="preserve"> waar het werk </w:t>
+      </w:r>
+      <w:r>
+        <w:rPr>
+          <w:rFonts w:cstheme="minorHAnsi"/>
+        </w:rPr>
+        <w:t>meer</w:t>
+      </w:r>
+      <w:r>
+        <w:rPr>
+          <w:rFonts w:cstheme="minorHAnsi"/>
+        </w:rPr>
+        <w:t xml:space="preserve"> als</w:t>
+      </w:r>
+      <w:r>
+        <w:rPr>
+          <w:rFonts w:cstheme="minorHAnsi"/>
+        </w:rPr>
+        <w:t xml:space="preserve"> kunst dan </w:t>
+      </w:r>
+      <w:r>
+        <w:rPr>
+          <w:rFonts w:cstheme="minorHAnsi"/>
+        </w:rPr>
+        <w:t xml:space="preserve">als </w:t>
+      </w:r>
+      <w:r>
+        <w:rPr>
+          <w:rFonts w:cstheme="minorHAnsi"/>
+        </w:rPr>
+        <w:t>wetenschap</w:t>
+      </w:r>
+      <w:r>
+        <w:rPr>
+          <w:rFonts w:cstheme="minorHAnsi"/>
+        </w:rPr>
+        <w:t xml:space="preserve"> wordt gezien</w:t>
+      </w:r>
+      <w:r>
+        <w:rPr>
+          <w:rFonts w:cstheme="minorHAnsi"/>
+        </w:rPr>
+        <w:t xml:space="preserve">. Over dat vertrouwen is hij onderhand behoorlijk sceptisch </w:t>
+      </w:r>
+      <w:r>
+        <w:rPr>
+          <w:rFonts w:cstheme="minorHAnsi"/>
+        </w:rPr>
+        <w:lastRenderedPageBreak/>
+        <w:t>geworden</w:t>
+      </w:r>
+      <w:r>
+        <w:rPr>
+          <w:rFonts w:cstheme="minorHAnsi"/>
+        </w:rPr>
+        <w:t xml:space="preserve"> nu het </w:t>
+      </w:r>
+      <w:r>
+        <w:rPr>
+          <w:rFonts w:cstheme="minorHAnsi"/>
+        </w:rPr>
+        <w:t xml:space="preserve">om de vrije markt en het geloof </w:t>
+      </w:r>
+      <w:r>
+        <w:rPr>
+          <w:rFonts w:cstheme="minorHAnsi"/>
+        </w:rPr>
+        <w:t>gaat,</w:t>
+      </w:r>
+      <w:r>
+        <w:rPr>
+          <w:rFonts w:cstheme="minorHAnsi"/>
+        </w:rPr>
+        <w:t xml:space="preserve"> om uitsluiting en isolatie</w:t>
+      </w:r>
+      <w:r>
+        <w:rPr>
+          <w:rFonts w:cstheme="minorHAnsi"/>
+        </w:rPr>
+        <w:t xml:space="preserve">. </w:t>
+      </w:r>
+      <w:r>
+        <w:rPr>
+          <w:rFonts w:cstheme="minorHAnsi"/>
+        </w:rPr>
+        <w:t xml:space="preserve"> Maar eerst maar eens dat verhaal. </w:t>
+      </w:r>
     </w:p>
     <w:p>
       <w:pPr>
         <w:spacing w:line="360" w:lineRule="auto"/>
-        <w:rPr>
-          <w:rFonts w:cstheme="minorHAnsi"/>
-        </w:rPr>
-      </w:pPr>
-      <w:r>
-        <w:rPr>
-          <w:rFonts w:cstheme="minorHAnsi"/>
-        </w:rPr>
-        <w:t>&lt;</w:t>
-      </w:r>
-      <w:proofErr w:type="spellStart"/>
-      <w:proofErr w:type="gramStart"/>
-      <w:r>
-        <w:rPr>
-          <w:rFonts w:cstheme="minorHAnsi"/>
-        </w:rPr>
-        <w:t>br</w:t>
-      </w:r>
-      <w:proofErr w:type="spellEnd"/>
-      <w:proofErr w:type="gramEnd"/>
-      <w:r>
-        <w:rPr>
-          <w:rFonts w:cstheme="minorHAnsi"/>
-        </w:rPr>
-        <w:t xml:space="preserve">&gt; </w:t>
-      </w:r>
-    </w:p>
-    <w:p>
-      <w:pPr>
-        <w:spacing w:line="360" w:lineRule="auto"/>
+        <w:ind w:firstLine="720"/>
         <w:rPr>
           <w:rFonts w:cstheme="minorHAnsi"/>
         </w:rPr>
@@ -1141,609 +1094,23 @@
         <w:rPr>
           <w:rFonts w:cstheme="minorHAnsi"/>
         </w:rPr>
-        <w:t>*</w:t>
-      </w:r>
-      <w:r>
-        <w:rPr>
-          <w:rFonts w:cstheme="minorHAnsi"/>
-        </w:rPr>
-        <w:t xml:space="preserve">Brown v. Board of </w:t>
+        <w:t>&lt;</w:t>
       </w:r>
       <w:proofErr w:type="spellStart"/>
-      <w:r>
-        <w:rPr>
-          <w:rFonts w:cstheme="minorHAnsi"/>
-        </w:rPr>
-        <w:t>Ed</w:t>
-      </w:r>
-      <w:r>
-        <w:rPr>
-          <w:rFonts w:cstheme="minorHAnsi"/>
-        </w:rPr>
-        <w:t>u</w:t>
-      </w:r>
-      <w:r>
-        <w:rPr>
-          <w:rFonts w:cstheme="minorHAnsi"/>
-        </w:rPr>
-        <w:t>cation</w:t>
+      <w:proofErr w:type="gramStart"/>
+      <w:r>
+        <w:rPr>
+          <w:rFonts w:cstheme="minorHAnsi"/>
+        </w:rPr>
+        <w:t>br</w:t>
       </w:r>
       <w:proofErr w:type="spellEnd"/>
-      <w:r>
-        <w:rPr>
-          <w:rFonts w:cstheme="minorHAnsi"/>
-        </w:rPr>
-        <w:t>*</w:t>
-      </w:r>
-      <w:r>
-        <w:rPr>
-          <w:rFonts w:cstheme="minorHAnsi"/>
-        </w:rPr>
-        <w:t xml:space="preserve"> van Topeka halverwege de jaren vijftig </w:t>
-      </w:r>
-      <w:r>
-        <w:rPr>
-          <w:rFonts w:cstheme="minorHAnsi"/>
-        </w:rPr>
-        <w:t>is</w:t>
-      </w:r>
-      <w:r>
-        <w:rPr>
-          <w:rFonts w:cstheme="minorHAnsi"/>
-        </w:rPr>
-        <w:t xml:space="preserve"> een mijlpaa</w:t>
-      </w:r>
-      <w:r>
-        <w:rPr>
-          <w:rFonts w:cstheme="minorHAnsi"/>
-        </w:rPr>
-        <w:t>l</w:t>
-      </w:r>
-      <w:r>
-        <w:rPr>
-          <w:rFonts w:cstheme="minorHAnsi"/>
-        </w:rPr>
-        <w:t xml:space="preserve"> in de geschiedenis van het Amerikaanse onderwijs. Met </w:t>
-      </w:r>
-      <w:r>
-        <w:rPr>
-          <w:rFonts w:cstheme="minorHAnsi"/>
-        </w:rPr>
-        <w:t>een</w:t>
-      </w:r>
-      <w:r>
-        <w:rPr>
-          <w:rFonts w:cstheme="minorHAnsi"/>
-        </w:rPr>
-        <w:t xml:space="preserve"> uitspraak noemt het </w:t>
-      </w:r>
-      <w:proofErr w:type="spellStart"/>
-      <w:r>
-        <w:rPr>
-          <w:rFonts w:cstheme="minorHAnsi"/>
-        </w:rPr>
-        <w:t>Supreme</w:t>
-      </w:r>
-      <w:proofErr w:type="spellEnd"/>
-      <w:r>
-        <w:rPr>
-          <w:rFonts w:cstheme="minorHAnsi"/>
-        </w:rPr>
-        <w:t xml:space="preserve"> Court van Amerika raciale segregatie in het publieke onderwijs onconstitutioneel.</w:t>
-      </w:r>
-      <w:r>
-        <w:rPr>
-          <w:rFonts w:cstheme="minorHAnsi"/>
-        </w:rPr>
-        <w:t xml:space="preserve"> Nog nie</w:t>
-      </w:r>
-      <w:r>
-        <w:rPr>
-          <w:rFonts w:cstheme="minorHAnsi"/>
-        </w:rPr>
-        <w:t>t eens</w:t>
-      </w:r>
-      <w:r>
-        <w:rPr>
-          <w:rFonts w:cstheme="minorHAnsi"/>
-        </w:rPr>
-        <w:t xml:space="preserve"> een jaar later komt Milton Friedmans </w:t>
-      </w:r>
-      <w:r>
-        <w:rPr>
-          <w:rFonts w:cstheme="minorHAnsi"/>
-        </w:rPr>
-        <w:t>met zijn *</w:t>
-      </w:r>
-      <w:r>
-        <w:rPr>
-          <w:rFonts w:cstheme="minorHAnsi"/>
-        </w:rPr>
-        <w:t xml:space="preserve">The </w:t>
-      </w:r>
-      <w:proofErr w:type="spellStart"/>
-      <w:r>
-        <w:rPr>
-          <w:rFonts w:cstheme="minorHAnsi"/>
-        </w:rPr>
-        <w:t>Role</w:t>
-      </w:r>
-      <w:proofErr w:type="spellEnd"/>
-      <w:r>
-        <w:rPr>
-          <w:rFonts w:cstheme="minorHAnsi"/>
-        </w:rPr>
-        <w:t xml:space="preserve"> of </w:t>
-      </w:r>
-      <w:proofErr w:type="spellStart"/>
-      <w:r>
-        <w:rPr>
-          <w:rFonts w:cstheme="minorHAnsi"/>
-        </w:rPr>
-        <w:t>Government</w:t>
-      </w:r>
-      <w:proofErr w:type="spellEnd"/>
-      <w:r>
-        <w:rPr>
-          <w:rFonts w:cstheme="minorHAnsi"/>
-        </w:rPr>
-        <w:t xml:space="preserve"> in </w:t>
-      </w:r>
-      <w:proofErr w:type="spellStart"/>
-      <w:r>
-        <w:rPr>
-          <w:rFonts w:cstheme="minorHAnsi"/>
-        </w:rPr>
-        <w:t>Education</w:t>
-      </w:r>
-      <w:proofErr w:type="spellEnd"/>
-      <w:r>
-        <w:rPr>
-          <w:rFonts w:cstheme="minorHAnsi"/>
-        </w:rPr>
-        <w:t>* (1955)</w:t>
-      </w:r>
-      <w:r>
-        <w:rPr>
-          <w:rFonts w:cstheme="minorHAnsi"/>
-        </w:rPr>
-        <w:t>,</w:t>
-      </w:r>
-      <w:r>
-        <w:rPr>
-          <w:rFonts w:cstheme="minorHAnsi"/>
-        </w:rPr>
-        <w:t xml:space="preserve"> </w:t>
-      </w:r>
-      <w:r>
-        <w:rPr>
-          <w:rFonts w:cstheme="minorHAnsi"/>
-        </w:rPr>
-        <w:t xml:space="preserve">een document dat kan worden gezien als </w:t>
-      </w:r>
-      <w:r>
-        <w:rPr>
-          <w:rFonts w:cstheme="minorHAnsi"/>
-        </w:rPr>
-        <w:t>de basi</w:t>
-      </w:r>
-      <w:r>
-        <w:rPr>
-          <w:rFonts w:cstheme="minorHAnsi"/>
-        </w:rPr>
-        <w:t>s</w:t>
-      </w:r>
-      <w:r>
-        <w:rPr>
-          <w:rFonts w:cstheme="minorHAnsi"/>
-        </w:rPr>
-        <w:t xml:space="preserve"> van de vrije onderwijskeuze-beweging. Friedman was tegen segregatie</w:t>
-      </w:r>
-      <w:r>
-        <w:rPr>
-          <w:rFonts w:cstheme="minorHAnsi"/>
-        </w:rPr>
-        <w:t>,</w:t>
-      </w:r>
-      <w:r>
-        <w:rPr>
-          <w:rFonts w:cstheme="minorHAnsi"/>
-        </w:rPr>
-        <w:t xml:space="preserve"> maar ook tegen het onder dwang opheffen ervan</w:t>
-      </w:r>
-      <w:r>
-        <w:rPr>
-          <w:rFonts w:cstheme="minorHAnsi"/>
-        </w:rPr>
-        <w:t xml:space="preserve"> waarmee</w:t>
-      </w:r>
-      <w:r>
-        <w:rPr>
-          <w:rFonts w:cstheme="minorHAnsi"/>
-        </w:rPr>
-        <w:t xml:space="preserve"> het publieke systeem z’n zwakte </w:t>
-      </w:r>
-      <w:r>
-        <w:rPr>
-          <w:rFonts w:cstheme="minorHAnsi"/>
-        </w:rPr>
-        <w:t xml:space="preserve">kant </w:t>
-      </w:r>
-      <w:r>
-        <w:rPr>
-          <w:rFonts w:cstheme="minorHAnsi"/>
-        </w:rPr>
-        <w:t xml:space="preserve">laat </w:t>
-      </w:r>
-      <w:r>
-        <w:rPr>
-          <w:rFonts w:cstheme="minorHAnsi"/>
-        </w:rPr>
-        <w:t>zien</w:t>
-      </w:r>
-      <w:r>
-        <w:rPr>
-          <w:rFonts w:cstheme="minorHAnsi"/>
-        </w:rPr>
-        <w:t>. Private</w:t>
-      </w:r>
-      <w:r>
-        <w:rPr>
-          <w:rFonts w:cstheme="minorHAnsi"/>
-        </w:rPr>
-        <w:t xml:space="preserve"> scholen kunnen het dilemma oplossen</w:t>
-      </w:r>
-      <w:r>
-        <w:rPr>
-          <w:rFonts w:cstheme="minorHAnsi"/>
-        </w:rPr>
-        <w:t xml:space="preserve"> omdat</w:t>
-      </w:r>
-      <w:r>
-        <w:rPr>
-          <w:rFonts w:cstheme="minorHAnsi"/>
-        </w:rPr>
-        <w:t xml:space="preserve"> ouders hun kinderen naar d</w:t>
-      </w:r>
-      <w:r>
-        <w:rPr>
-          <w:rFonts w:cstheme="minorHAnsi"/>
-        </w:rPr>
-        <w:t>i</w:t>
-      </w:r>
-      <w:r>
-        <w:rPr>
-          <w:rFonts w:cstheme="minorHAnsi"/>
-        </w:rPr>
-        <w:t xml:space="preserve">e school </w:t>
-      </w:r>
-      <w:r>
-        <w:rPr>
-          <w:rFonts w:cstheme="minorHAnsi"/>
-        </w:rPr>
-        <w:t xml:space="preserve">kunnen </w:t>
-      </w:r>
-      <w:r>
-        <w:rPr>
-          <w:rFonts w:cstheme="minorHAnsi"/>
-        </w:rPr>
-        <w:t xml:space="preserve">sturen die zij het beste achten, voor de een is dat een witte school, voor de ander een gekleurde school en voor weer een ander een gemixte school. Er </w:t>
-      </w:r>
-      <w:r>
-        <w:rPr>
-          <w:rFonts w:cstheme="minorHAnsi"/>
-        </w:rPr>
-        <w:t>i</w:t>
-      </w:r>
-      <w:r>
-        <w:rPr>
-          <w:rFonts w:cstheme="minorHAnsi"/>
-        </w:rPr>
-        <w:t xml:space="preserve">s veel weerstand </w:t>
-      </w:r>
-      <w:r>
-        <w:rPr>
-          <w:rFonts w:cstheme="minorHAnsi"/>
-        </w:rPr>
-        <w:t xml:space="preserve">en protest </w:t>
-      </w:r>
-      <w:r>
-        <w:rPr>
-          <w:rFonts w:cstheme="minorHAnsi"/>
-        </w:rPr>
-        <w:t xml:space="preserve">tegen </w:t>
-      </w:r>
-      <w:r>
-        <w:rPr>
-          <w:rFonts w:cstheme="minorHAnsi"/>
-        </w:rPr>
-        <w:t>*</w:t>
-      </w:r>
-      <w:r>
-        <w:rPr>
-          <w:rFonts w:cstheme="minorHAnsi"/>
-        </w:rPr>
-        <w:t>Brown</w:t>
-      </w:r>
-      <w:r>
-        <w:rPr>
-          <w:rFonts w:cstheme="minorHAnsi"/>
-        </w:rPr>
-        <w:t>*</w:t>
-      </w:r>
-      <w:r>
-        <w:rPr>
-          <w:rFonts w:cstheme="minorHAnsi"/>
-        </w:rPr>
-        <w:t xml:space="preserve">, maar </w:t>
-      </w:r>
-      <w:r>
-        <w:rPr>
-          <w:rFonts w:cstheme="minorHAnsi"/>
-        </w:rPr>
-        <w:t xml:space="preserve">ook een besef dat </w:t>
-      </w:r>
-      <w:r>
-        <w:rPr>
-          <w:rFonts w:cstheme="minorHAnsi"/>
-        </w:rPr>
-        <w:t xml:space="preserve">vrijheid van </w:t>
-      </w:r>
-      <w:r>
-        <w:rPr>
-          <w:rFonts w:cstheme="minorHAnsi"/>
-        </w:rPr>
-        <w:t>keuz</w:t>
-      </w:r>
-      <w:r>
-        <w:rPr>
-          <w:rFonts w:cstheme="minorHAnsi"/>
-        </w:rPr>
-        <w:t xml:space="preserve">e </w:t>
-      </w:r>
-      <w:r>
-        <w:rPr>
-          <w:rFonts w:cstheme="minorHAnsi"/>
-        </w:rPr>
-        <w:t xml:space="preserve">meer bij de tijd </w:t>
-      </w:r>
-      <w:r>
-        <w:rPr>
-          <w:rFonts w:cstheme="minorHAnsi"/>
-        </w:rPr>
-        <w:t xml:space="preserve">past </w:t>
-      </w:r>
-      <w:r>
-        <w:rPr>
-          <w:rFonts w:cstheme="minorHAnsi"/>
-        </w:rPr>
-        <w:t>dan</w:t>
-      </w:r>
-      <w:r>
-        <w:rPr>
-          <w:rFonts w:cstheme="minorHAnsi"/>
-        </w:rPr>
-        <w:t xml:space="preserve"> openlijk racisme</w:t>
-      </w:r>
-      <w:r>
-        <w:rPr>
-          <w:rFonts w:cstheme="minorHAnsi"/>
-        </w:rPr>
-        <w:t>. H</w:t>
-      </w:r>
-      <w:r>
-        <w:rPr>
-          <w:rFonts w:cstheme="minorHAnsi"/>
-        </w:rPr>
-        <w:t xml:space="preserve">et idee van </w:t>
-      </w:r>
-      <w:r>
-        <w:rPr>
-          <w:rFonts w:cstheme="minorHAnsi"/>
-        </w:rPr>
-        <w:t>schoolvoucher</w:t>
-      </w:r>
-      <w:r>
-        <w:rPr>
-          <w:rFonts w:cstheme="minorHAnsi"/>
-        </w:rPr>
-        <w:t>s</w:t>
-      </w:r>
-      <w:r>
-        <w:rPr>
-          <w:rFonts w:cstheme="minorHAnsi"/>
-        </w:rPr>
-        <w:t xml:space="preserve"> </w:t>
-      </w:r>
-      <w:r>
-        <w:rPr>
-          <w:rFonts w:cstheme="minorHAnsi"/>
-        </w:rPr>
-        <w:t>wordt</w:t>
-      </w:r>
-      <w:r>
-        <w:rPr>
-          <w:rFonts w:cstheme="minorHAnsi"/>
-        </w:rPr>
-        <w:t xml:space="preserve"> </w:t>
-      </w:r>
-      <w:r>
-        <w:rPr>
-          <w:rFonts w:cstheme="minorHAnsi"/>
-        </w:rPr>
-        <w:t>verder uitgewerkt</w:t>
-      </w:r>
-      <w:r>
-        <w:rPr>
-          <w:rFonts w:cstheme="minorHAnsi"/>
-        </w:rPr>
-        <w:t xml:space="preserve">. </w:t>
-      </w:r>
-      <w:r>
-        <w:rPr>
-          <w:rFonts w:cstheme="minorHAnsi"/>
-        </w:rPr>
-        <w:t xml:space="preserve">Vanaf het begin zijn </w:t>
-      </w:r>
-      <w:r>
-        <w:rPr>
-          <w:rFonts w:cstheme="minorHAnsi"/>
-        </w:rPr>
-        <w:t xml:space="preserve">de rijke Koch-broers, </w:t>
-      </w:r>
-      <w:proofErr w:type="spellStart"/>
-      <w:r>
-        <w:rPr>
-          <w:rFonts w:cstheme="minorHAnsi"/>
-        </w:rPr>
-        <w:t>DeVos</w:t>
-      </w:r>
-      <w:proofErr w:type="spellEnd"/>
-      <w:r>
-        <w:rPr>
-          <w:rFonts w:cstheme="minorHAnsi"/>
-        </w:rPr>
-        <w:t xml:space="preserve">-familie, Mike Pence en de christelijk coalitie van de Council </w:t>
-      </w:r>
-      <w:proofErr w:type="spellStart"/>
-      <w:r>
-        <w:rPr>
-          <w:rFonts w:cstheme="minorHAnsi"/>
-        </w:rPr>
-        <w:t>for</w:t>
-      </w:r>
-      <w:proofErr w:type="spellEnd"/>
-      <w:r>
-        <w:rPr>
-          <w:rFonts w:cstheme="minorHAnsi"/>
-        </w:rPr>
-        <w:t xml:space="preserve"> National Policy </w:t>
-      </w:r>
-      <w:r>
-        <w:rPr>
-          <w:rFonts w:cstheme="minorHAnsi"/>
-        </w:rPr>
-        <w:t xml:space="preserve">hierbij betrokken. Zij besteden er </w:t>
-      </w:r>
-      <w:r>
-        <w:rPr>
-          <w:rFonts w:cstheme="minorHAnsi"/>
-        </w:rPr>
-        <w:t xml:space="preserve">heel veel geld </w:t>
-      </w:r>
-      <w:r>
-        <w:rPr>
-          <w:rFonts w:cstheme="minorHAnsi"/>
-        </w:rPr>
-        <w:t>aan</w:t>
-      </w:r>
-      <w:r>
-        <w:rPr>
-          <w:rFonts w:cstheme="minorHAnsi"/>
-        </w:rPr>
-        <w:t xml:space="preserve"> en andere geldschieters en fondsen zullen</w:t>
-      </w:r>
-      <w:r>
-        <w:rPr>
-          <w:rFonts w:cstheme="minorHAnsi"/>
-        </w:rPr>
-        <w:t xml:space="preserve"> spoedig</w:t>
-      </w:r>
-      <w:r>
-        <w:rPr>
-          <w:rFonts w:cstheme="minorHAnsi"/>
-        </w:rPr>
-        <w:t xml:space="preserve"> volgen. Samen</w:t>
-      </w:r>
-      <w:r>
-        <w:rPr>
-          <w:rFonts w:cstheme="minorHAnsi"/>
-        </w:rPr>
-        <w:t xml:space="preserve"> maken </w:t>
-      </w:r>
-      <w:r>
-        <w:rPr>
-          <w:rFonts w:cstheme="minorHAnsi"/>
-        </w:rPr>
-        <w:t xml:space="preserve">ze </w:t>
-      </w:r>
-      <w:r>
-        <w:rPr>
-          <w:rFonts w:cstheme="minorHAnsi"/>
-        </w:rPr>
-        <w:t>er een ware politieke lobby van om gemeenschappen op te bouwen</w:t>
-      </w:r>
-      <w:r>
-        <w:rPr>
-          <w:rFonts w:cstheme="minorHAnsi"/>
-        </w:rPr>
-        <w:t xml:space="preserve"> als een samenhangend </w:t>
-      </w:r>
-      <w:r>
-        <w:rPr>
-          <w:rFonts w:cstheme="minorHAnsi"/>
-        </w:rPr>
-        <w:t xml:space="preserve">geheel </w:t>
-      </w:r>
-      <w:r>
-        <w:rPr>
-          <w:rFonts w:cstheme="minorHAnsi"/>
-        </w:rPr>
-        <w:t>van kerk, school en familie</w:t>
-      </w:r>
-      <w:r>
-        <w:rPr>
-          <w:rFonts w:cstheme="minorHAnsi"/>
-        </w:rPr>
-        <w:t xml:space="preserve"> dat </w:t>
-      </w:r>
-      <w:r>
-        <w:rPr>
-          <w:rFonts w:cstheme="minorHAnsi"/>
-        </w:rPr>
-        <w:t xml:space="preserve">met elkaar een </w:t>
-      </w:r>
-      <w:r>
-        <w:rPr>
-          <w:rFonts w:cstheme="minorHAnsi"/>
-        </w:rPr>
-        <w:t>consistent</w:t>
-      </w:r>
-      <w:r>
-        <w:rPr>
-          <w:rFonts w:cstheme="minorHAnsi"/>
-        </w:rPr>
-        <w:t xml:space="preserve"> </w:t>
-      </w:r>
-      <w:r>
-        <w:rPr>
-          <w:rFonts w:cstheme="minorHAnsi"/>
-        </w:rPr>
-        <w:t>wit, christelijk, getrouwd en heteroseksue</w:t>
-      </w:r>
-      <w:r>
-        <w:rPr>
-          <w:rFonts w:cstheme="minorHAnsi"/>
-        </w:rPr>
-        <w:t>el</w:t>
-      </w:r>
-      <w:r>
-        <w:rPr>
-          <w:rFonts w:cstheme="minorHAnsi"/>
-        </w:rPr>
-        <w:t xml:space="preserve"> wereldbeeld </w:t>
-      </w:r>
-      <w:r>
-        <w:rPr>
-          <w:rFonts w:cstheme="minorHAnsi"/>
-        </w:rPr>
-        <w:t>vormt</w:t>
-      </w:r>
-      <w:r>
-        <w:rPr>
-          <w:rFonts w:cstheme="minorHAnsi"/>
-        </w:rPr>
-        <w:t xml:space="preserve">. </w:t>
+      <w:proofErr w:type="gramEnd"/>
+      <w:r>
+        <w:rPr>
+          <w:rFonts w:cstheme="minorHAnsi"/>
+        </w:rPr>
+        <w:t xml:space="preserve">&gt; </w:t>
       </w:r>
     </w:p>
     <w:p>
@@ -1753,6 +1120,630 @@
           <w:rFonts w:cstheme="minorHAnsi"/>
         </w:rPr>
       </w:pPr>
+    </w:p>
+    <w:p>
+      <w:pPr>
+        <w:spacing w:line="360" w:lineRule="auto"/>
+        <w:rPr>
+          <w:rFonts w:cstheme="minorHAnsi"/>
+        </w:rPr>
+      </w:pPr>
+      <w:r>
+        <w:rPr>
+          <w:rFonts w:cstheme="minorHAnsi"/>
+        </w:rPr>
+        <w:t>*</w:t>
+      </w:r>
+      <w:r>
+        <w:rPr>
+          <w:rFonts w:cstheme="minorHAnsi"/>
+        </w:rPr>
+        <w:t xml:space="preserve">Brown v. Board of </w:t>
+      </w:r>
+      <w:proofErr w:type="spellStart"/>
+      <w:r>
+        <w:rPr>
+          <w:rFonts w:cstheme="minorHAnsi"/>
+        </w:rPr>
+        <w:t>Ed</w:t>
+      </w:r>
+      <w:r>
+        <w:rPr>
+          <w:rFonts w:cstheme="minorHAnsi"/>
+        </w:rPr>
+        <w:t>u</w:t>
+      </w:r>
+      <w:r>
+        <w:rPr>
+          <w:rFonts w:cstheme="minorHAnsi"/>
+        </w:rPr>
+        <w:t>cation</w:t>
+      </w:r>
+      <w:proofErr w:type="spellEnd"/>
+      <w:r>
+        <w:rPr>
+          <w:rFonts w:cstheme="minorHAnsi"/>
+        </w:rPr>
+        <w:t>*</w:t>
+      </w:r>
+      <w:r>
+        <w:rPr>
+          <w:rFonts w:cstheme="minorHAnsi"/>
+        </w:rPr>
+        <w:t xml:space="preserve"> van Topeka halverwege de jaren vijftig </w:t>
+      </w:r>
+      <w:r>
+        <w:rPr>
+          <w:rFonts w:cstheme="minorHAnsi"/>
+        </w:rPr>
+        <w:t>is</w:t>
+      </w:r>
+      <w:r>
+        <w:rPr>
+          <w:rFonts w:cstheme="minorHAnsi"/>
+        </w:rPr>
+        <w:t xml:space="preserve"> een mijlpaa</w:t>
+      </w:r>
+      <w:r>
+        <w:rPr>
+          <w:rFonts w:cstheme="minorHAnsi"/>
+        </w:rPr>
+        <w:t>l</w:t>
+      </w:r>
+      <w:r>
+        <w:rPr>
+          <w:rFonts w:cstheme="minorHAnsi"/>
+        </w:rPr>
+        <w:t xml:space="preserve"> in de geschiedenis van het Amerikaanse onderwijs. Met </w:t>
+      </w:r>
+      <w:r>
+        <w:rPr>
+          <w:rFonts w:cstheme="minorHAnsi"/>
+        </w:rPr>
+        <w:t>een</w:t>
+      </w:r>
+      <w:r>
+        <w:rPr>
+          <w:rFonts w:cstheme="minorHAnsi"/>
+        </w:rPr>
+        <w:t xml:space="preserve"> uitspraak noemt het </w:t>
+      </w:r>
+      <w:proofErr w:type="spellStart"/>
+      <w:r>
+        <w:rPr>
+          <w:rFonts w:cstheme="minorHAnsi"/>
+        </w:rPr>
+        <w:t>Supreme</w:t>
+      </w:r>
+      <w:proofErr w:type="spellEnd"/>
+      <w:r>
+        <w:rPr>
+          <w:rFonts w:cstheme="minorHAnsi"/>
+        </w:rPr>
+        <w:t xml:space="preserve"> Court van Amerika raciale segregatie in het publieke onderwijs onconstitutioneel.</w:t>
+      </w:r>
+      <w:r>
+        <w:rPr>
+          <w:rFonts w:cstheme="minorHAnsi"/>
+        </w:rPr>
+        <w:t xml:space="preserve"> Nog nie</w:t>
+      </w:r>
+      <w:r>
+        <w:rPr>
+          <w:rFonts w:cstheme="minorHAnsi"/>
+        </w:rPr>
+        <w:t>t eens</w:t>
+      </w:r>
+      <w:r>
+        <w:rPr>
+          <w:rFonts w:cstheme="minorHAnsi"/>
+        </w:rPr>
+        <w:t xml:space="preserve"> een jaar later komt Milton Friedmans </w:t>
+      </w:r>
+      <w:r>
+        <w:rPr>
+          <w:rFonts w:cstheme="minorHAnsi"/>
+        </w:rPr>
+        <w:t>met zijn *</w:t>
+      </w:r>
+      <w:r>
+        <w:rPr>
+          <w:rFonts w:cstheme="minorHAnsi"/>
+        </w:rPr>
+        <w:t xml:space="preserve">The </w:t>
+      </w:r>
+      <w:proofErr w:type="spellStart"/>
+      <w:r>
+        <w:rPr>
+          <w:rFonts w:cstheme="minorHAnsi"/>
+        </w:rPr>
+        <w:t>Role</w:t>
+      </w:r>
+      <w:proofErr w:type="spellEnd"/>
+      <w:r>
+        <w:rPr>
+          <w:rFonts w:cstheme="minorHAnsi"/>
+        </w:rPr>
+        <w:t xml:space="preserve"> of </w:t>
+      </w:r>
+      <w:proofErr w:type="spellStart"/>
+      <w:r>
+        <w:rPr>
+          <w:rFonts w:cstheme="minorHAnsi"/>
+        </w:rPr>
+        <w:t>Government</w:t>
+      </w:r>
+      <w:proofErr w:type="spellEnd"/>
+      <w:r>
+        <w:rPr>
+          <w:rFonts w:cstheme="minorHAnsi"/>
+        </w:rPr>
+        <w:t xml:space="preserve"> in </w:t>
+      </w:r>
+      <w:proofErr w:type="spellStart"/>
+      <w:r>
+        <w:rPr>
+          <w:rFonts w:cstheme="minorHAnsi"/>
+        </w:rPr>
+        <w:t>Education</w:t>
+      </w:r>
+      <w:proofErr w:type="spellEnd"/>
+      <w:r>
+        <w:rPr>
+          <w:rFonts w:cstheme="minorHAnsi"/>
+        </w:rPr>
+        <w:t>* (1955)</w:t>
+      </w:r>
+      <w:r>
+        <w:rPr>
+          <w:rFonts w:cstheme="minorHAnsi"/>
+        </w:rPr>
+        <w:t>,</w:t>
+      </w:r>
+      <w:r>
+        <w:rPr>
+          <w:rFonts w:cstheme="minorHAnsi"/>
+        </w:rPr>
+        <w:t xml:space="preserve"> </w:t>
+      </w:r>
+      <w:r>
+        <w:rPr>
+          <w:rFonts w:cstheme="minorHAnsi"/>
+        </w:rPr>
+        <w:t xml:space="preserve">een document dat kan worden gezien als </w:t>
+      </w:r>
+      <w:r>
+        <w:rPr>
+          <w:rFonts w:cstheme="minorHAnsi"/>
+        </w:rPr>
+        <w:t>de basi</w:t>
+      </w:r>
+      <w:r>
+        <w:rPr>
+          <w:rFonts w:cstheme="minorHAnsi"/>
+        </w:rPr>
+        <w:t>s</w:t>
+      </w:r>
+      <w:r>
+        <w:rPr>
+          <w:rFonts w:cstheme="minorHAnsi"/>
+        </w:rPr>
+        <w:t xml:space="preserve"> van de vrije onderwijskeuze-beweging. Friedman was tegen segregatie</w:t>
+      </w:r>
+      <w:r>
+        <w:rPr>
+          <w:rFonts w:cstheme="minorHAnsi"/>
+        </w:rPr>
+        <w:t>,</w:t>
+      </w:r>
+      <w:r>
+        <w:rPr>
+          <w:rFonts w:cstheme="minorHAnsi"/>
+        </w:rPr>
+        <w:t xml:space="preserve"> maar ook tegen het onder dwang opheffen ervan</w:t>
+      </w:r>
+      <w:r>
+        <w:rPr>
+          <w:rFonts w:cstheme="minorHAnsi"/>
+        </w:rPr>
+        <w:t xml:space="preserve"> waarmee</w:t>
+      </w:r>
+      <w:r>
+        <w:rPr>
+          <w:rFonts w:cstheme="minorHAnsi"/>
+        </w:rPr>
+        <w:t xml:space="preserve"> het publieke systeem z’n zwakte </w:t>
+      </w:r>
+      <w:r>
+        <w:rPr>
+          <w:rFonts w:cstheme="minorHAnsi"/>
+        </w:rPr>
+        <w:t xml:space="preserve">kant </w:t>
+      </w:r>
+      <w:r>
+        <w:rPr>
+          <w:rFonts w:cstheme="minorHAnsi"/>
+        </w:rPr>
+        <w:t xml:space="preserve">laat </w:t>
+      </w:r>
+      <w:r>
+        <w:rPr>
+          <w:rFonts w:cstheme="minorHAnsi"/>
+        </w:rPr>
+        <w:t>zien</w:t>
+      </w:r>
+      <w:r>
+        <w:rPr>
+          <w:rFonts w:cstheme="minorHAnsi"/>
+        </w:rPr>
+        <w:t>. Private</w:t>
+      </w:r>
+      <w:r>
+        <w:rPr>
+          <w:rFonts w:cstheme="minorHAnsi"/>
+        </w:rPr>
+        <w:t xml:space="preserve"> scholen kunnen het dilemma oplossen</w:t>
+      </w:r>
+      <w:r>
+        <w:rPr>
+          <w:rFonts w:cstheme="minorHAnsi"/>
+        </w:rPr>
+        <w:t xml:space="preserve"> omdat</w:t>
+      </w:r>
+      <w:r>
+        <w:rPr>
+          <w:rFonts w:cstheme="minorHAnsi"/>
+        </w:rPr>
+        <w:t xml:space="preserve"> ouders hun kinderen naar d</w:t>
+      </w:r>
+      <w:r>
+        <w:rPr>
+          <w:rFonts w:cstheme="minorHAnsi"/>
+        </w:rPr>
+        <w:t>i</w:t>
+      </w:r>
+      <w:r>
+        <w:rPr>
+          <w:rFonts w:cstheme="minorHAnsi"/>
+        </w:rPr>
+        <w:t xml:space="preserve">e school </w:t>
+      </w:r>
+      <w:r>
+        <w:rPr>
+          <w:rFonts w:cstheme="minorHAnsi"/>
+        </w:rPr>
+        <w:t xml:space="preserve">kunnen </w:t>
+      </w:r>
+      <w:r>
+        <w:rPr>
+          <w:rFonts w:cstheme="minorHAnsi"/>
+        </w:rPr>
+        <w:t xml:space="preserve">sturen die zij het beste achten, voor de een is dat een witte school, voor de ander een gekleurde school en voor weer een ander een gemixte school. Er </w:t>
+      </w:r>
+      <w:r>
+        <w:rPr>
+          <w:rFonts w:cstheme="minorHAnsi"/>
+        </w:rPr>
+        <w:t>i</w:t>
+      </w:r>
+      <w:r>
+        <w:rPr>
+          <w:rFonts w:cstheme="minorHAnsi"/>
+        </w:rPr>
+        <w:t xml:space="preserve">s veel weerstand </w:t>
+      </w:r>
+      <w:r>
+        <w:rPr>
+          <w:rFonts w:cstheme="minorHAnsi"/>
+        </w:rPr>
+        <w:t xml:space="preserve">en protest </w:t>
+      </w:r>
+      <w:r>
+        <w:rPr>
+          <w:rFonts w:cstheme="minorHAnsi"/>
+        </w:rPr>
+        <w:t xml:space="preserve">tegen </w:t>
+      </w:r>
+      <w:r>
+        <w:rPr>
+          <w:rFonts w:cstheme="minorHAnsi"/>
+        </w:rPr>
+        <w:t>*</w:t>
+      </w:r>
+      <w:r>
+        <w:rPr>
+          <w:rFonts w:cstheme="minorHAnsi"/>
+        </w:rPr>
+        <w:t>Brown</w:t>
+      </w:r>
+      <w:r>
+        <w:rPr>
+          <w:rFonts w:cstheme="minorHAnsi"/>
+        </w:rPr>
+        <w:t>*</w:t>
+      </w:r>
+      <w:r>
+        <w:rPr>
+          <w:rFonts w:cstheme="minorHAnsi"/>
+        </w:rPr>
+        <w:t xml:space="preserve">, maar </w:t>
+      </w:r>
+      <w:r>
+        <w:rPr>
+          <w:rFonts w:cstheme="minorHAnsi"/>
+        </w:rPr>
+        <w:t xml:space="preserve">ook een besef dat </w:t>
+      </w:r>
+      <w:r>
+        <w:rPr>
+          <w:rFonts w:cstheme="minorHAnsi"/>
+        </w:rPr>
+        <w:t xml:space="preserve">vrijheid van </w:t>
+      </w:r>
+      <w:r>
+        <w:rPr>
+          <w:rFonts w:cstheme="minorHAnsi"/>
+        </w:rPr>
+        <w:t>keuz</w:t>
+      </w:r>
+      <w:r>
+        <w:rPr>
+          <w:rFonts w:cstheme="minorHAnsi"/>
+        </w:rPr>
+        <w:t xml:space="preserve">e </w:t>
+      </w:r>
+      <w:r>
+        <w:rPr>
+          <w:rFonts w:cstheme="minorHAnsi"/>
+        </w:rPr>
+        <w:t xml:space="preserve">meer bij de tijd </w:t>
+      </w:r>
+      <w:r>
+        <w:rPr>
+          <w:rFonts w:cstheme="minorHAnsi"/>
+        </w:rPr>
+        <w:t xml:space="preserve">past </w:t>
+      </w:r>
+      <w:r>
+        <w:rPr>
+          <w:rFonts w:cstheme="minorHAnsi"/>
+        </w:rPr>
+        <w:t>dan</w:t>
+      </w:r>
+      <w:r>
+        <w:rPr>
+          <w:rFonts w:cstheme="minorHAnsi"/>
+        </w:rPr>
+        <w:t xml:space="preserve"> openlijk racisme</w:t>
+      </w:r>
+      <w:r>
+        <w:rPr>
+          <w:rFonts w:cstheme="minorHAnsi"/>
+        </w:rPr>
+        <w:t>. H</w:t>
+      </w:r>
+      <w:r>
+        <w:rPr>
+          <w:rFonts w:cstheme="minorHAnsi"/>
+        </w:rPr>
+        <w:t xml:space="preserve">et idee van </w:t>
+      </w:r>
+      <w:r>
+        <w:rPr>
+          <w:rFonts w:cstheme="minorHAnsi"/>
+        </w:rPr>
+        <w:t>schoolvoucher</w:t>
+      </w:r>
+      <w:r>
+        <w:rPr>
+          <w:rFonts w:cstheme="minorHAnsi"/>
+        </w:rPr>
+        <w:t>s</w:t>
+      </w:r>
+      <w:r>
+        <w:rPr>
+          <w:rFonts w:cstheme="minorHAnsi"/>
+        </w:rPr>
+        <w:t xml:space="preserve"> </w:t>
+      </w:r>
+      <w:r>
+        <w:rPr>
+          <w:rFonts w:cstheme="minorHAnsi"/>
+        </w:rPr>
+        <w:t>wordt</w:t>
+      </w:r>
+      <w:r>
+        <w:rPr>
+          <w:rFonts w:cstheme="minorHAnsi"/>
+        </w:rPr>
+        <w:t xml:space="preserve"> </w:t>
+      </w:r>
+      <w:r>
+        <w:rPr>
+          <w:rFonts w:cstheme="minorHAnsi"/>
+        </w:rPr>
+        <w:t>verder uitgewerkt</w:t>
+      </w:r>
+      <w:r>
+        <w:rPr>
+          <w:rFonts w:cstheme="minorHAnsi"/>
+        </w:rPr>
+        <w:t xml:space="preserve">. </w:t>
+      </w:r>
+      <w:r>
+        <w:rPr>
+          <w:rFonts w:cstheme="minorHAnsi"/>
+        </w:rPr>
+        <w:t xml:space="preserve">Vanaf het begin zijn </w:t>
+      </w:r>
+      <w:r>
+        <w:rPr>
+          <w:rFonts w:cstheme="minorHAnsi"/>
+        </w:rPr>
+        <w:t xml:space="preserve">de rijke Koch-broers, </w:t>
+      </w:r>
+      <w:proofErr w:type="spellStart"/>
+      <w:r>
+        <w:rPr>
+          <w:rFonts w:cstheme="minorHAnsi"/>
+        </w:rPr>
+        <w:t>DeVos</w:t>
+      </w:r>
+      <w:proofErr w:type="spellEnd"/>
+      <w:r>
+        <w:rPr>
+          <w:rFonts w:cstheme="minorHAnsi"/>
+        </w:rPr>
+        <w:t xml:space="preserve">-familie, Mike Pence en de christelijk coalitie van de Council </w:t>
+      </w:r>
+      <w:proofErr w:type="spellStart"/>
+      <w:r>
+        <w:rPr>
+          <w:rFonts w:cstheme="minorHAnsi"/>
+        </w:rPr>
+        <w:t>for</w:t>
+      </w:r>
+      <w:proofErr w:type="spellEnd"/>
+      <w:r>
+        <w:rPr>
+          <w:rFonts w:cstheme="minorHAnsi"/>
+        </w:rPr>
+        <w:t xml:space="preserve"> National Policy </w:t>
+      </w:r>
+      <w:r>
+        <w:rPr>
+          <w:rFonts w:cstheme="minorHAnsi"/>
+        </w:rPr>
+        <w:t xml:space="preserve">hierbij betrokken. Zij besteden er </w:t>
+      </w:r>
+      <w:r>
+        <w:rPr>
+          <w:rFonts w:cstheme="minorHAnsi"/>
+        </w:rPr>
+        <w:t xml:space="preserve">heel veel geld </w:t>
+      </w:r>
+      <w:r>
+        <w:rPr>
+          <w:rFonts w:cstheme="minorHAnsi"/>
+        </w:rPr>
+        <w:t>aan</w:t>
+      </w:r>
+      <w:r>
+        <w:rPr>
+          <w:rFonts w:cstheme="minorHAnsi"/>
+        </w:rPr>
+        <w:t xml:space="preserve"> en andere geldschieters en fondsen zullen</w:t>
+      </w:r>
+      <w:r>
+        <w:rPr>
+          <w:rFonts w:cstheme="minorHAnsi"/>
+        </w:rPr>
+        <w:t xml:space="preserve"> spoedig</w:t>
+      </w:r>
+      <w:r>
+        <w:rPr>
+          <w:rFonts w:cstheme="minorHAnsi"/>
+        </w:rPr>
+        <w:t xml:space="preserve"> volgen. Samen</w:t>
+      </w:r>
+      <w:r>
+        <w:rPr>
+          <w:rFonts w:cstheme="minorHAnsi"/>
+        </w:rPr>
+        <w:t xml:space="preserve"> maken </w:t>
+      </w:r>
+      <w:r>
+        <w:rPr>
+          <w:rFonts w:cstheme="minorHAnsi"/>
+        </w:rPr>
+        <w:t xml:space="preserve">ze </w:t>
+      </w:r>
+      <w:r>
+        <w:rPr>
+          <w:rFonts w:cstheme="minorHAnsi"/>
+        </w:rPr>
+        <w:t>er een ware politieke lobby van om gemeenschappen op te bouwen</w:t>
+      </w:r>
+      <w:r>
+        <w:rPr>
+          <w:rFonts w:cstheme="minorHAnsi"/>
+        </w:rPr>
+        <w:t xml:space="preserve"> als een samenhangend </w:t>
+      </w:r>
+      <w:r>
+        <w:rPr>
+          <w:rFonts w:cstheme="minorHAnsi"/>
+        </w:rPr>
+        <w:t xml:space="preserve">geheel </w:t>
+      </w:r>
+      <w:r>
+        <w:rPr>
+          <w:rFonts w:cstheme="minorHAnsi"/>
+        </w:rPr>
+        <w:t>van kerk, school en familie</w:t>
+      </w:r>
+      <w:r>
+        <w:rPr>
+          <w:rFonts w:cstheme="minorHAnsi"/>
+        </w:rPr>
+        <w:t xml:space="preserve"> dat </w:t>
+      </w:r>
+      <w:r>
+        <w:rPr>
+          <w:rFonts w:cstheme="minorHAnsi"/>
+        </w:rPr>
+        <w:t xml:space="preserve">met elkaar een </w:t>
+      </w:r>
+      <w:r>
+        <w:rPr>
+          <w:rFonts w:cstheme="minorHAnsi"/>
+        </w:rPr>
+        <w:t>consistent</w:t>
+      </w:r>
+      <w:r>
+        <w:rPr>
+          <w:rFonts w:cstheme="minorHAnsi"/>
+        </w:rPr>
+        <w:t xml:space="preserve"> </w:t>
+      </w:r>
+      <w:r>
+        <w:rPr>
+          <w:rFonts w:cstheme="minorHAnsi"/>
+        </w:rPr>
+        <w:t>wit, christelijk, getrouwd en heteroseksue</w:t>
+      </w:r>
+      <w:r>
+        <w:rPr>
+          <w:rFonts w:cstheme="minorHAnsi"/>
+        </w:rPr>
+        <w:t>el</w:t>
+      </w:r>
+      <w:r>
+        <w:rPr>
+          <w:rFonts w:cstheme="minorHAnsi"/>
+        </w:rPr>
+        <w:t xml:space="preserve"> wereldbeeld </w:t>
+      </w:r>
+      <w:r>
+        <w:rPr>
+          <w:rFonts w:cstheme="minorHAnsi"/>
+        </w:rPr>
+        <w:t>vormt</w:t>
+      </w:r>
+      <w:r>
+        <w:rPr>
+          <w:rFonts w:cstheme="minorHAnsi"/>
+        </w:rPr>
+        <w:t xml:space="preserve">. </w:t>
+      </w:r>
+    </w:p>
+    <w:p>
+      <w:pPr>
+        <w:spacing w:line="360" w:lineRule="auto"/>
+        <w:rPr>
+          <w:rFonts w:cstheme="minorHAnsi"/>
+        </w:rPr>
+      </w:pPr>
       <w:r>
         <w:rPr>
           <w:rFonts w:cstheme="minorHAnsi"/>
@@ -1936,7 +1927,19 @@
         <w:rPr>
           <w:rFonts w:cstheme="minorHAnsi"/>
         </w:rPr>
-        <w:t>wetenschappelijk onder</w:t>
+        <w:t xml:space="preserve">wetenschappelijk </w:t>
+      </w:r>
+      <w:r>
+        <w:rPr>
+          <w:rFonts w:cstheme="minorHAnsi"/>
+        </w:rPr>
+        <w:t xml:space="preserve">worden </w:t>
+      </w:r>
+      <w:r>
+        <w:rPr>
+          <w:rFonts w:cstheme="minorHAnsi"/>
+        </w:rPr>
+        <w:t>onder</w:t>
       </w:r>
       <w:r>
         <w:rPr>
@@ -1948,7 +1951,7 @@
         <w:rPr>
           <w:rFonts w:cstheme="minorHAnsi"/>
         </w:rPr>
-        <w:t>t</w:t>
+        <w:t>d</w:t>
       </w:r>
       <w:r>
         <w:rPr>
@@ -2098,20 +2101,20 @@
         <w:rPr>
           <w:rFonts w:cstheme="minorHAnsi"/>
         </w:rPr>
-        <w:t xml:space="preserve">intellectuele tegengeluid. In andere steden (Dayton, New York en Washington DC) </w:t>
-      </w:r>
-      <w:r>
-        <w:rPr>
-          <w:rFonts w:cstheme="minorHAnsi"/>
-        </w:rPr>
-        <w:t xml:space="preserve">komen er </w:t>
+        <w:t xml:space="preserve">intellectuele tegengeluid. In andere steden (Dayton, New York en Washington </w:t>
       </w:r>
       <w:r>
         <w:rPr>
           <w:rFonts w:cstheme="minorHAnsi"/>
         </w:rPr>
         <w:lastRenderedPageBreak/>
-        <w:t>vergelijkbare</w:t>
+        <w:t xml:space="preserve">DC) </w:t>
+      </w:r>
+      <w:r>
+        <w:rPr>
+          <w:rFonts w:cstheme="minorHAnsi"/>
+        </w:rPr>
+        <w:t>komen er vergelijkbare</w:t>
       </w:r>
       <w:r>
         <w:rPr>
@@ -3463,37 +3466,7 @@
         <w:rPr>
           <w:rFonts w:cstheme="minorHAnsi"/>
         </w:rPr>
-        <w:t>H</w:t>
-      </w:r>
-      <w:r>
-        <w:rPr>
-          <w:rFonts w:cstheme="minorHAnsi"/>
-        </w:rPr>
-        <w:t xml:space="preserve">et hele denken in vouchers en alles wat daarmee te maken </w:t>
-      </w:r>
-      <w:r>
-        <w:rPr>
-          <w:rFonts w:cstheme="minorHAnsi"/>
-        </w:rPr>
-        <w:t xml:space="preserve">maakt en doet </w:t>
-      </w:r>
-      <w:r>
-        <w:rPr>
-          <w:rFonts w:cstheme="minorHAnsi"/>
-        </w:rPr>
-        <w:t>de Amerikaanse samenleving k</w:t>
-      </w:r>
-      <w:r>
-        <w:rPr>
-          <w:rFonts w:cstheme="minorHAnsi"/>
-        </w:rPr>
-        <w:t>waad</w:t>
-      </w:r>
-      <w:r>
-        <w:rPr>
-          <w:rFonts w:cstheme="minorHAnsi"/>
-        </w:rPr>
-        <w:t xml:space="preserve">. </w:t>
+        <w:t xml:space="preserve">Het hele denken in vouchers en alles wat daarmee te maken maakt en doet de Amerikaanse samenleving kwaad. </w:t>
       </w:r>
     </w:p>
     <w:p>
@@ -3779,13 +3752,7 @@
         <w:rPr>
           <w:rFonts w:cstheme="minorHAnsi"/>
         </w:rPr>
-        <w:t xml:space="preserve"> inzichten in leerprocessen en politieke leiders die het welzijn van kinderen en jongeren serieus nemen.</w:t>
-      </w:r>
-      <w:r>
-        <w:rPr>
-          <w:rFonts w:cstheme="minorHAnsi"/>
-        </w:rPr>
-        <w:t xml:space="preserve"> </w:t>
+        <w:t xml:space="preserve"> inzichten in leerprocessen en politieke leiders die het welzijn van kinderen en jongeren serieus nemen. </w:t>
       </w:r>
       <w:r>
         <w:rPr>
@@ -3823,19 +3790,7 @@
         <w:rPr>
           <w:rFonts w:cstheme="minorHAnsi"/>
         </w:rPr>
-        <w:t xml:space="preserve"> gebeurt </w:t>
-      </w:r>
-      <w:r>
-        <w:rPr>
-          <w:rFonts w:cstheme="minorHAnsi"/>
-        </w:rPr>
-        <w:t xml:space="preserve">met </w:t>
-      </w:r>
-      <w:r>
-        <w:rPr>
-          <w:rFonts w:cstheme="minorHAnsi"/>
-        </w:rPr>
-        <w:t>het geld en de macht erachter.</w:t>
+        <w:t xml:space="preserve"> gebeurt met het geld en de macht erachter.</w:t>
       </w:r>
     </w:p>
     <w:p>

</xml_diff>